<commit_message>
strikeout type in case i doc.
</commit_message>
<xml_diff>
--- a/Cases/I Ok Cupid/okCupid.docx
+++ b/Cases/I Ok Cupid/okCupid.docx
@@ -1,6 +1,6 @@
 
 <file path=word/document.xml><?xml version="1.0" encoding="utf-8"?>
-<w:document xmlns:wpc="http://schemas.microsoft.com/office/word/2010/wordprocessingCanvas" xmlns:mc="http://schemas.openxmlformats.org/markup-compatibility/2006" xmlns:o="urn:schemas-microsoft-com:office:office" xmlns:r="http://schemas.openxmlformats.org/officeDocument/2006/relationships" xmlns:m="http://schemas.openxmlformats.org/officeDocument/2006/math" xmlns:v="urn:schemas-microsoft-com:vml" xmlns:wp14="http://schemas.microsoft.com/office/word/2010/wordprocessingDrawing" xmlns:wp="http://schemas.openxmlformats.org/drawingml/2006/wordprocessingDrawing" xmlns:w10="urn:schemas-microsoft-com:office:word" xmlns:w="http://schemas.openxmlformats.org/wordprocessingml/2006/main" xmlns:w14="http://schemas.microsoft.com/office/word/2010/wordml" xmlns:w15="http://schemas.microsoft.com/office/word/2012/wordml" xmlns:wpg="http://schemas.microsoft.com/office/word/2010/wordprocessingGroup" xmlns:wpi="http://schemas.microsoft.com/office/word/2010/wordprocessingInk" xmlns:wne="http://schemas.microsoft.com/office/word/2006/wordml" xmlns:wps="http://schemas.microsoft.com/office/word/2010/wordprocessingShape" mc:Ignorable="w14 w15 wp14">
+<w:document xmlns:wpc="http://schemas.microsoft.com/office/word/2010/wordprocessingCanvas" xmlns:cx="http://schemas.microsoft.com/office/drawing/2014/chartex" xmlns:cx1="http://schemas.microsoft.com/office/drawing/2015/9/8/chartex" xmlns:cx2="http://schemas.microsoft.com/office/drawing/2015/10/21/chartex" xmlns:cx3="http://schemas.microsoft.com/office/drawing/2016/5/9/chartex" xmlns:cx4="http://schemas.microsoft.com/office/drawing/2016/5/10/chartex" xmlns:cx5="http://schemas.microsoft.com/office/drawing/2016/5/11/chartex" xmlns:cx6="http://schemas.microsoft.com/office/drawing/2016/5/12/chartex" xmlns:cx7="http://schemas.microsoft.com/office/drawing/2016/5/13/chartex" xmlns:cx8="http://schemas.microsoft.com/office/drawing/2016/5/14/chartex" xmlns:mc="http://schemas.openxmlformats.org/markup-compatibility/2006" xmlns:aink="http://schemas.microsoft.com/office/drawing/2016/ink" xmlns:am3d="http://schemas.microsoft.com/office/drawing/2017/model3d" xmlns:o="urn:schemas-microsoft-com:office:office" xmlns:r="http://schemas.openxmlformats.org/officeDocument/2006/relationships" xmlns:m="http://schemas.openxmlformats.org/officeDocument/2006/math" xmlns:v="urn:schemas-microsoft-com:vml" xmlns:wp14="http://schemas.microsoft.com/office/word/2010/wordprocessingDrawing" xmlns:wp="http://schemas.openxmlformats.org/drawingml/2006/wordprocessingDrawing" xmlns:w10="urn:schemas-microsoft-com:office:word" xmlns:w="http://schemas.openxmlformats.org/wordprocessingml/2006/main" xmlns:w14="http://schemas.microsoft.com/office/word/2010/wordml" xmlns:w15="http://schemas.microsoft.com/office/word/2012/wordml" xmlns:w16cex="http://schemas.microsoft.com/office/word/2018/wordml/cex" xmlns:w16cid="http://schemas.microsoft.com/office/word/2016/wordml/cid" xmlns:w16="http://schemas.microsoft.com/office/word/2018/wordml" xmlns:w16se="http://schemas.microsoft.com/office/word/2015/wordml/symex" xmlns:wpg="http://schemas.microsoft.com/office/word/2010/wordprocessingGroup" xmlns:wpi="http://schemas.microsoft.com/office/word/2010/wordprocessingInk" xmlns:wne="http://schemas.microsoft.com/office/word/2006/wordml" xmlns:wps="http://schemas.microsoft.com/office/word/2010/wordprocessingShape" mc:Ignorable="w14 w15 w16se w16cid w16 w16cex wp14">
   <w:body>
     <w:p>
       <w:pPr>
@@ -29,7 +29,7 @@
           <w:noProof/>
         </w:rPr>
         <w:drawing>
-          <wp:inline distT="0" distB="0" distL="0" distR="0" wp14:anchorId="530C2B9B" wp14:editId="2A362C75">
+          <wp:inline distT="0" distB="0" distL="0" distR="0" wp14:anchorId="6F6208D7" wp14:editId="1EFA2003">
             <wp:extent cx="4352925" cy="1982534"/>
             <wp:effectExtent l="0" t="0" r="0" b="0"/>
             <wp:docPr id="1" name="Picture 1"/>
@@ -177,20 +177,36 @@
           <w:rFonts w:asciiTheme="minorHAnsi" w:hAnsiTheme="minorHAnsi" w:cstheme="minorHAnsi"/>
           <w:b/>
         </w:rPr>
-        <w:t xml:space="preserve">, enriching </w:t>
-      </w:r>
+        <w:t xml:space="preserve">, </w:t>
+      </w:r>
+      <w:proofErr w:type="gramStart"/>
       <w:r>
         <w:rPr>
           <w:rFonts w:asciiTheme="minorHAnsi" w:hAnsiTheme="minorHAnsi" w:cstheme="minorHAnsi"/>
           <w:b/>
         </w:rPr>
-        <w:t xml:space="preserve"> and EDA steps along with the 4 insightful data nuances </w:t>
+        <w:t xml:space="preserve">enriching </w:t>
       </w:r>
       <w:r>
         <w:rPr>
           <w:rFonts w:asciiTheme="minorHAnsi" w:hAnsiTheme="minorHAnsi" w:cstheme="minorHAnsi"/>
           <w:b/>
         </w:rPr>
+        <w:t xml:space="preserve"> and</w:t>
+      </w:r>
+      <w:proofErr w:type="gramEnd"/>
+      <w:r>
+        <w:rPr>
+          <w:rFonts w:asciiTheme="minorHAnsi" w:hAnsiTheme="minorHAnsi" w:cstheme="minorHAnsi"/>
+          <w:b/>
+        </w:rPr>
+        <w:t xml:space="preserve"> EDA steps along with the 4 insightful data nuances </w:t>
+      </w:r>
+      <w:r>
+        <w:rPr>
+          <w:rFonts w:asciiTheme="minorHAnsi" w:hAnsiTheme="minorHAnsi" w:cstheme="minorHAnsi"/>
+          <w:b/>
+        </w:rPr>
         <w:t>should be organized into a presentation.</w:t>
       </w:r>
       <w:r>
@@ -226,7 +242,7 @@
           <w:rFonts w:asciiTheme="minorHAnsi" w:hAnsiTheme="minorHAnsi" w:cstheme="minorHAnsi"/>
           <w:b/>
         </w:rPr>
-        <w:t xml:space="preserve">  Your team will need to turn in code and PowerPoint slides.</w:t>
+        <w:t xml:space="preserve">  You will need to turn in code and PowerPoint slides.</w:t>
       </w:r>
     </w:p>
     <w:p>
@@ -234,12 +250,14 @@
         <w:rPr>
           <w:rFonts w:asciiTheme="minorHAnsi" w:hAnsiTheme="minorHAnsi" w:cstheme="minorHAnsi"/>
           <w:b/>
+          <w:strike/>
         </w:rPr>
       </w:pPr>
       <w:r>
         <w:rPr>
           <w:rFonts w:asciiTheme="minorHAnsi" w:hAnsiTheme="minorHAnsi" w:cstheme="minorHAnsi"/>
           <w:b/>
+          <w:strike/>
         </w:rPr>
         <w:t>**On the day of the presentation, in addition to emailing electronic slides, print 3 copies for the professor and TAs to take notes**</w:t>
       </w:r>
@@ -292,17 +310,39 @@
         </w:rPr>
         <w:t xml:space="preserve">This data set was scraped from user profiles.  At the time, </w:t>
       </w:r>
+      <w:proofErr w:type="spellStart"/>
       <w:r>
         <w:rPr>
           <w:rFonts w:asciiTheme="minorHAnsi" w:hAnsiTheme="minorHAnsi"/>
         </w:rPr>
-        <w:t xml:space="preserve">OKCupid did not authorize the data to be collected.  </w:t>
-      </w:r>
+        <w:t>OKCupid</w:t>
+      </w:r>
+      <w:proofErr w:type="spellEnd"/>
       <w:r>
         <w:rPr>
           <w:rFonts w:asciiTheme="minorHAnsi" w:hAnsiTheme="minorHAnsi"/>
         </w:rPr>
-        <w:t xml:space="preserve">After the data was released as part of academic literature, the data was authorized to be used by OKCupid.com .  </w:t>
+        <w:t xml:space="preserve"> did not authorize the data to be collected.  </w:t>
+      </w:r>
+      <w:r>
+        <w:rPr>
+          <w:rFonts w:asciiTheme="minorHAnsi" w:hAnsiTheme="minorHAnsi"/>
+        </w:rPr>
+        <w:t xml:space="preserve">After the data was released as part of academic literature, the data was authorized to be used by </w:t>
+      </w:r>
+      <w:proofErr w:type="gramStart"/>
+      <w:r>
+        <w:rPr>
+          <w:rFonts w:asciiTheme="minorHAnsi" w:hAnsiTheme="minorHAnsi"/>
+        </w:rPr>
+        <w:t>OKCupid.com .</w:t>
+      </w:r>
+      <w:proofErr w:type="gramEnd"/>
+      <w:r>
+        <w:rPr>
+          <w:rFonts w:asciiTheme="minorHAnsi" w:hAnsiTheme="minorHAnsi"/>
+        </w:rPr>
+        <w:t xml:space="preserve">  </w:t>
       </w:r>
     </w:p>
     <w:p>
@@ -376,7 +416,35 @@
         <w:rPr>
           <w:rFonts w:asciiTheme="minorHAnsi" w:hAnsiTheme="minorHAnsi"/>
         </w:rPr>
-        <w:t xml:space="preserve">R package of cleaned profile data from "OkCupid Profile Data for Introductory Statistics and Data Science Courses": 59,946 OkCupid users who were living within 25 miles of San Francisco, had active profiles on June 26, 2012, were online in the previous year, and had at least one picture in their profile. The original data, publication, code, and codebook can be found at </w:t>
+        <w:t>R package of cleaned profile data from "</w:t>
+      </w:r>
+      <w:proofErr w:type="spellStart"/>
+      <w:r>
+        <w:rPr>
+          <w:rFonts w:asciiTheme="minorHAnsi" w:hAnsiTheme="minorHAnsi"/>
+        </w:rPr>
+        <w:t>OkCupid</w:t>
+      </w:r>
+      <w:proofErr w:type="spellEnd"/>
+      <w:r>
+        <w:rPr>
+          <w:rFonts w:asciiTheme="minorHAnsi" w:hAnsiTheme="minorHAnsi"/>
+        </w:rPr>
+        <w:t xml:space="preserve"> Profile Data for Introductory Statistics and Data Science Courses": 59,946 </w:t>
+      </w:r>
+      <w:proofErr w:type="spellStart"/>
+      <w:r>
+        <w:rPr>
+          <w:rFonts w:asciiTheme="minorHAnsi" w:hAnsiTheme="minorHAnsi"/>
+        </w:rPr>
+        <w:t>OkCupid</w:t>
+      </w:r>
+      <w:proofErr w:type="spellEnd"/>
+      <w:r>
+        <w:rPr>
+          <w:rFonts w:asciiTheme="minorHAnsi" w:hAnsiTheme="minorHAnsi"/>
+        </w:rPr>
+        <w:t xml:space="preserve"> users who were living within 25 miles of San Francisco, had active profiles on June 26, 2012, were online in the previous year, and had at least one picture in their profile. The original data, publication, code, and codebook can be found at </w:t>
       </w:r>
       <w:hyperlink r:id="rId10" w:tgtFrame="_blank" w:history="1">
         <w:r>
@@ -433,6 +501,8 @@
           <w:highlight w:val="lightGray"/>
         </w:rPr>
       </w:pPr>
+      <w:proofErr w:type="spellStart"/>
+      <w:proofErr w:type="gramStart"/>
       <w:r>
         <w:rPr>
           <w:rFonts w:ascii="Lucida Console" w:eastAsia="Times New Roman" w:hAnsi="Lucida Console" w:cs="Courier New"/>
@@ -440,7 +510,38 @@
           <w:szCs w:val="20"/>
           <w:highlight w:val="lightGray"/>
         </w:rPr>
-        <w:t>install.packages('okcupiddata')</w:t>
+        <w:t>install.packages</w:t>
+      </w:r>
+      <w:proofErr w:type="spellEnd"/>
+      <w:proofErr w:type="gramEnd"/>
+      <w:r>
+        <w:rPr>
+          <w:rFonts w:ascii="Lucida Console" w:eastAsia="Times New Roman" w:hAnsi="Lucida Console" w:cs="Courier New"/>
+          <w:sz w:val="20"/>
+          <w:szCs w:val="20"/>
+          <w:highlight w:val="lightGray"/>
+        </w:rPr>
+        <w:t>('</w:t>
+      </w:r>
+      <w:proofErr w:type="spellStart"/>
+      <w:r>
+        <w:rPr>
+          <w:rFonts w:ascii="Lucida Console" w:eastAsia="Times New Roman" w:hAnsi="Lucida Console" w:cs="Courier New"/>
+          <w:sz w:val="20"/>
+          <w:szCs w:val="20"/>
+          <w:highlight w:val="lightGray"/>
+        </w:rPr>
+        <w:t>okcupiddata</w:t>
+      </w:r>
+      <w:proofErr w:type="spellEnd"/>
+      <w:r>
+        <w:rPr>
+          <w:rFonts w:ascii="Lucida Console" w:eastAsia="Times New Roman" w:hAnsi="Lucida Console" w:cs="Courier New"/>
+          <w:sz w:val="20"/>
+          <w:szCs w:val="20"/>
+          <w:highlight w:val="lightGray"/>
+        </w:rPr>
+        <w:t>')</w:t>
       </w:r>
     </w:p>
     <w:p>
@@ -480,7 +581,27 @@
           <w:szCs w:val="20"/>
           <w:highlight w:val="lightGray"/>
         </w:rPr>
-        <w:t>library(okcupiddata)</w:t>
+        <w:t>library(</w:t>
+      </w:r>
+      <w:proofErr w:type="spellStart"/>
+      <w:r>
+        <w:rPr>
+          <w:rFonts w:ascii="Lucida Console" w:eastAsia="Times New Roman" w:hAnsi="Lucida Console" w:cs="Courier New"/>
+          <w:sz w:val="20"/>
+          <w:szCs w:val="20"/>
+          <w:highlight w:val="lightGray"/>
+        </w:rPr>
+        <w:t>okcupiddata</w:t>
+      </w:r>
+      <w:proofErr w:type="spellEnd"/>
+      <w:r>
+        <w:rPr>
+          <w:rFonts w:ascii="Lucida Console" w:eastAsia="Times New Roman" w:hAnsi="Lucida Console" w:cs="Courier New"/>
+          <w:sz w:val="20"/>
+          <w:szCs w:val="20"/>
+          <w:highlight w:val="lightGray"/>
+        </w:rPr>
+        <w:t>)</w:t>
       </w:r>
     </w:p>
     <w:p>
@@ -655,6 +776,7 @@
                 <w:szCs w:val="16"/>
               </w:rPr>
             </w:pPr>
+            <w:proofErr w:type="spellStart"/>
             <w:r>
               <w:rPr>
                 <w:rFonts w:ascii="Segoe UI" w:eastAsia="Times New Roman" w:hAnsi="Segoe UI" w:cs="Segoe UI"/>
@@ -666,6 +788,7 @@
               </w:rPr>
               <w:t>body_type</w:t>
             </w:r>
+            <w:proofErr w:type="spellEnd"/>
           </w:p>
         </w:tc>
         <w:tc>
@@ -1761,7 +1884,29 @@
                 <w:sz w:val="16"/>
                 <w:szCs w:val="16"/>
               </w:rPr>
-              <w:t>graduated from masters program</w:t>
+              <w:t xml:space="preserve">graduated from </w:t>
+            </w:r>
+            <w:proofErr w:type="spellStart"/>
+            <w:proofErr w:type="gramStart"/>
+            <w:r>
+              <w:rPr>
+                <w:rFonts w:ascii="Segoe UI" w:eastAsia="Times New Roman" w:hAnsi="Segoe UI" w:cs="Segoe UI"/>
+                <w:color w:val="000000"/>
+                <w:sz w:val="16"/>
+                <w:szCs w:val="16"/>
+              </w:rPr>
+              <w:t>masters</w:t>
+            </w:r>
+            <w:proofErr w:type="spellEnd"/>
+            <w:proofErr w:type="gramEnd"/>
+            <w:r>
+              <w:rPr>
+                <w:rFonts w:ascii="Segoe UI" w:eastAsia="Times New Roman" w:hAnsi="Segoe UI" w:cs="Segoe UI"/>
+                <w:color w:val="000000"/>
+                <w:sz w:val="16"/>
+                <w:szCs w:val="16"/>
+              </w:rPr>
+              <w:t xml:space="preserve"> program</w:t>
             </w:r>
           </w:p>
         </w:tc>
@@ -2628,8 +2773,6 @@
         </w:rPr>
         <w:t>ode examples to get you started since this is the first case of the course.</w:t>
       </w:r>
-      <w:bookmarkStart w:id="0" w:name="_GoBack"/>
-      <w:bookmarkEnd w:id="0"/>
     </w:p>
     <w:p>
       <w:pPr>
@@ -2655,7 +2798,21 @@
         <w:rPr>
           <w:rFonts w:asciiTheme="minorHAnsi" w:hAnsiTheme="minorHAnsi" w:cstheme="minorHAnsi"/>
         </w:rPr>
-        <w:t>The presentation will be evaluated on a 5 pt scale with the following criteria.</w:t>
+        <w:t xml:space="preserve">The presentation will be evaluated on a 5 </w:t>
+      </w:r>
+      <w:proofErr w:type="spellStart"/>
+      <w:r>
+        <w:rPr>
+          <w:rFonts w:asciiTheme="minorHAnsi" w:hAnsiTheme="minorHAnsi" w:cstheme="minorHAnsi"/>
+        </w:rPr>
+        <w:t>pt</w:t>
+      </w:r>
+      <w:proofErr w:type="spellEnd"/>
+      <w:r>
+        <w:rPr>
+          <w:rFonts w:asciiTheme="minorHAnsi" w:hAnsiTheme="minorHAnsi" w:cstheme="minorHAnsi"/>
+        </w:rPr>
+        <w:t xml:space="preserve"> scale with the following criteria.</w:t>
       </w:r>
     </w:p>
     <w:p>
@@ -2839,7 +2996,23 @@
           <w:rFonts w:asciiTheme="minorHAnsi" w:hAnsiTheme="minorHAnsi"/>
           <w:i/>
         </w:rPr>
-        <w:t>not be helpful but code can be examined for additional ideas.</w:t>
+        <w:t xml:space="preserve">not be </w:t>
+      </w:r>
+      <w:proofErr w:type="gramStart"/>
+      <w:r>
+        <w:rPr>
+          <w:rFonts w:asciiTheme="minorHAnsi" w:hAnsiTheme="minorHAnsi"/>
+          <w:i/>
+        </w:rPr>
+        <w:t>helpful</w:t>
+      </w:r>
+      <w:proofErr w:type="gramEnd"/>
+      <w:r>
+        <w:rPr>
+          <w:rFonts w:asciiTheme="minorHAnsi" w:hAnsiTheme="minorHAnsi"/>
+          <w:i/>
+        </w:rPr>
+        <w:t xml:space="preserve"> but code can be examined for additional ideas.</w:t>
       </w:r>
     </w:p>
     <w:p>
@@ -2871,7 +3044,7 @@
 </file>
 
 <file path=word/endnotes.xml><?xml version="1.0" encoding="utf-8"?>
-<w:endnotes xmlns:wpc="http://schemas.microsoft.com/office/word/2010/wordprocessingCanvas" xmlns:mc="http://schemas.openxmlformats.org/markup-compatibility/2006" xmlns:o="urn:schemas-microsoft-com:office:office" xmlns:r="http://schemas.openxmlformats.org/officeDocument/2006/relationships" xmlns:m="http://schemas.openxmlformats.org/officeDocument/2006/math" xmlns:v="urn:schemas-microsoft-com:vml" xmlns:wp14="http://schemas.microsoft.com/office/word/2010/wordprocessingDrawing" xmlns:wp="http://schemas.openxmlformats.org/drawingml/2006/wordprocessingDrawing" xmlns:w10="urn:schemas-microsoft-com:office:word" xmlns:w="http://schemas.openxmlformats.org/wordprocessingml/2006/main" xmlns:w14="http://schemas.microsoft.com/office/word/2010/wordml" xmlns:w15="http://schemas.microsoft.com/office/word/2012/wordml" xmlns:wpg="http://schemas.microsoft.com/office/word/2010/wordprocessingGroup" xmlns:wpi="http://schemas.microsoft.com/office/word/2010/wordprocessingInk" xmlns:wne="http://schemas.microsoft.com/office/word/2006/wordml" xmlns:wps="http://schemas.microsoft.com/office/word/2010/wordprocessingShape" mc:Ignorable="w14 w15 wp14">
+<w:endnotes xmlns:wpc="http://schemas.microsoft.com/office/word/2010/wordprocessingCanvas" xmlns:cx="http://schemas.microsoft.com/office/drawing/2014/chartex" xmlns:cx1="http://schemas.microsoft.com/office/drawing/2015/9/8/chartex" xmlns:cx2="http://schemas.microsoft.com/office/drawing/2015/10/21/chartex" xmlns:cx3="http://schemas.microsoft.com/office/drawing/2016/5/9/chartex" xmlns:cx4="http://schemas.microsoft.com/office/drawing/2016/5/10/chartex" xmlns:cx5="http://schemas.microsoft.com/office/drawing/2016/5/11/chartex" xmlns:cx6="http://schemas.microsoft.com/office/drawing/2016/5/12/chartex" xmlns:cx7="http://schemas.microsoft.com/office/drawing/2016/5/13/chartex" xmlns:cx8="http://schemas.microsoft.com/office/drawing/2016/5/14/chartex" xmlns:mc="http://schemas.openxmlformats.org/markup-compatibility/2006" xmlns:aink="http://schemas.microsoft.com/office/drawing/2016/ink" xmlns:am3d="http://schemas.microsoft.com/office/drawing/2017/model3d" xmlns:o="urn:schemas-microsoft-com:office:office" xmlns:r="http://schemas.openxmlformats.org/officeDocument/2006/relationships" xmlns:m="http://schemas.openxmlformats.org/officeDocument/2006/math" xmlns:v="urn:schemas-microsoft-com:vml" xmlns:wp14="http://schemas.microsoft.com/office/word/2010/wordprocessingDrawing" xmlns:wp="http://schemas.openxmlformats.org/drawingml/2006/wordprocessingDrawing" xmlns:w10="urn:schemas-microsoft-com:office:word" xmlns:w="http://schemas.openxmlformats.org/wordprocessingml/2006/main" xmlns:w14="http://schemas.microsoft.com/office/word/2010/wordml" xmlns:w15="http://schemas.microsoft.com/office/word/2012/wordml" xmlns:w16cex="http://schemas.microsoft.com/office/word/2018/wordml/cex" xmlns:w16cid="http://schemas.microsoft.com/office/word/2016/wordml/cid" xmlns:w16="http://schemas.microsoft.com/office/word/2018/wordml" xmlns:w16se="http://schemas.microsoft.com/office/word/2015/wordml/symex" xmlns:wpg="http://schemas.microsoft.com/office/word/2010/wordprocessingGroup" xmlns:wpi="http://schemas.microsoft.com/office/word/2010/wordprocessingInk" xmlns:wne="http://schemas.microsoft.com/office/word/2006/wordml" xmlns:wps="http://schemas.microsoft.com/office/word/2010/wordprocessingShape" mc:Ignorable="w14 w15 w16se w16cid w16 w16cex wp14">
   <w:endnote w:type="separator" w:id="-1">
     <w:p>
       <w:pPr>
@@ -2896,7 +3069,7 @@
 </file>
 
 <file path=word/footnotes.xml><?xml version="1.0" encoding="utf-8"?>
-<w:footnotes xmlns:wpc="http://schemas.microsoft.com/office/word/2010/wordprocessingCanvas" xmlns:mc="http://schemas.openxmlformats.org/markup-compatibility/2006" xmlns:o="urn:schemas-microsoft-com:office:office" xmlns:r="http://schemas.openxmlformats.org/officeDocument/2006/relationships" xmlns:m="http://schemas.openxmlformats.org/officeDocument/2006/math" xmlns:v="urn:schemas-microsoft-com:vml" xmlns:wp14="http://schemas.microsoft.com/office/word/2010/wordprocessingDrawing" xmlns:wp="http://schemas.openxmlformats.org/drawingml/2006/wordprocessingDrawing" xmlns:w10="urn:schemas-microsoft-com:office:word" xmlns:w="http://schemas.openxmlformats.org/wordprocessingml/2006/main" xmlns:w14="http://schemas.microsoft.com/office/word/2010/wordml" xmlns:w15="http://schemas.microsoft.com/office/word/2012/wordml" xmlns:wpg="http://schemas.microsoft.com/office/word/2010/wordprocessingGroup" xmlns:wpi="http://schemas.microsoft.com/office/word/2010/wordprocessingInk" xmlns:wne="http://schemas.microsoft.com/office/word/2006/wordml" xmlns:wps="http://schemas.microsoft.com/office/word/2010/wordprocessingShape" mc:Ignorable="w14 w15 wp14">
+<w:footnotes xmlns:wpc="http://schemas.microsoft.com/office/word/2010/wordprocessingCanvas" xmlns:cx="http://schemas.microsoft.com/office/drawing/2014/chartex" xmlns:cx1="http://schemas.microsoft.com/office/drawing/2015/9/8/chartex" xmlns:cx2="http://schemas.microsoft.com/office/drawing/2015/10/21/chartex" xmlns:cx3="http://schemas.microsoft.com/office/drawing/2016/5/9/chartex" xmlns:cx4="http://schemas.microsoft.com/office/drawing/2016/5/10/chartex" xmlns:cx5="http://schemas.microsoft.com/office/drawing/2016/5/11/chartex" xmlns:cx6="http://schemas.microsoft.com/office/drawing/2016/5/12/chartex" xmlns:cx7="http://schemas.microsoft.com/office/drawing/2016/5/13/chartex" xmlns:cx8="http://schemas.microsoft.com/office/drawing/2016/5/14/chartex" xmlns:mc="http://schemas.openxmlformats.org/markup-compatibility/2006" xmlns:aink="http://schemas.microsoft.com/office/drawing/2016/ink" xmlns:am3d="http://schemas.microsoft.com/office/drawing/2017/model3d" xmlns:o="urn:schemas-microsoft-com:office:office" xmlns:r="http://schemas.openxmlformats.org/officeDocument/2006/relationships" xmlns:m="http://schemas.openxmlformats.org/officeDocument/2006/math" xmlns:v="urn:schemas-microsoft-com:vml" xmlns:wp14="http://schemas.microsoft.com/office/word/2010/wordprocessingDrawing" xmlns:wp="http://schemas.openxmlformats.org/drawingml/2006/wordprocessingDrawing" xmlns:w10="urn:schemas-microsoft-com:office:word" xmlns:w="http://schemas.openxmlformats.org/wordprocessingml/2006/main" xmlns:w14="http://schemas.microsoft.com/office/word/2010/wordml" xmlns:w15="http://schemas.microsoft.com/office/word/2012/wordml" xmlns:w16cex="http://schemas.microsoft.com/office/word/2018/wordml/cex" xmlns:w16cid="http://schemas.microsoft.com/office/word/2016/wordml/cid" xmlns:w16="http://schemas.microsoft.com/office/word/2018/wordml" xmlns:w16se="http://schemas.microsoft.com/office/word/2015/wordml/symex" xmlns:wpg="http://schemas.microsoft.com/office/word/2010/wordprocessingGroup" xmlns:wpi="http://schemas.microsoft.com/office/word/2010/wordprocessingInk" xmlns:wne="http://schemas.microsoft.com/office/word/2006/wordml" xmlns:wps="http://schemas.microsoft.com/office/word/2010/wordprocessingShape" mc:Ignorable="w14 w15 w16se w16cid w16 w16cex wp14">
   <w:footnote w:type="separator" w:id="-1">
     <w:p>
       <w:pPr>
@@ -2921,7 +3094,7 @@
 </file>
 
 <file path=word/numbering.xml><?xml version="1.0" encoding="utf-8"?>
-<w:numbering xmlns:wpc="http://schemas.microsoft.com/office/word/2010/wordprocessingCanvas" xmlns:mc="http://schemas.openxmlformats.org/markup-compatibility/2006" xmlns:o="urn:schemas-microsoft-com:office:office" xmlns:r="http://schemas.openxmlformats.org/officeDocument/2006/relationships" xmlns:m="http://schemas.openxmlformats.org/officeDocument/2006/math" xmlns:v="urn:schemas-microsoft-com:vml" xmlns:wp14="http://schemas.microsoft.com/office/word/2010/wordprocessingDrawing" xmlns:wp="http://schemas.openxmlformats.org/drawingml/2006/wordprocessingDrawing" xmlns:w10="urn:schemas-microsoft-com:office:word" xmlns:w="http://schemas.openxmlformats.org/wordprocessingml/2006/main" xmlns:w14="http://schemas.microsoft.com/office/word/2010/wordml" xmlns:w15="http://schemas.microsoft.com/office/word/2012/wordml" xmlns:wpg="http://schemas.microsoft.com/office/word/2010/wordprocessingGroup" xmlns:wpi="http://schemas.microsoft.com/office/word/2010/wordprocessingInk" xmlns:wne="http://schemas.microsoft.com/office/word/2006/wordml" xmlns:wps="http://schemas.microsoft.com/office/word/2010/wordprocessingShape" mc:Ignorable="w14 w15 wp14">
+<w:numbering xmlns:wpc="http://schemas.microsoft.com/office/word/2010/wordprocessingCanvas" xmlns:cx="http://schemas.microsoft.com/office/drawing/2014/chartex" xmlns:cx1="http://schemas.microsoft.com/office/drawing/2015/9/8/chartex" xmlns:cx2="http://schemas.microsoft.com/office/drawing/2015/10/21/chartex" xmlns:cx3="http://schemas.microsoft.com/office/drawing/2016/5/9/chartex" xmlns:cx4="http://schemas.microsoft.com/office/drawing/2016/5/10/chartex" xmlns:cx5="http://schemas.microsoft.com/office/drawing/2016/5/11/chartex" xmlns:cx6="http://schemas.microsoft.com/office/drawing/2016/5/12/chartex" xmlns:cx7="http://schemas.microsoft.com/office/drawing/2016/5/13/chartex" xmlns:cx8="http://schemas.microsoft.com/office/drawing/2016/5/14/chartex" xmlns:mc="http://schemas.openxmlformats.org/markup-compatibility/2006" xmlns:aink="http://schemas.microsoft.com/office/drawing/2016/ink" xmlns:am3d="http://schemas.microsoft.com/office/drawing/2017/model3d" xmlns:o="urn:schemas-microsoft-com:office:office" xmlns:r="http://schemas.openxmlformats.org/officeDocument/2006/relationships" xmlns:m="http://schemas.openxmlformats.org/officeDocument/2006/math" xmlns:v="urn:schemas-microsoft-com:vml" xmlns:wp14="http://schemas.microsoft.com/office/word/2010/wordprocessingDrawing" xmlns:wp="http://schemas.openxmlformats.org/drawingml/2006/wordprocessingDrawing" xmlns:w10="urn:schemas-microsoft-com:office:word" xmlns:w="http://schemas.openxmlformats.org/wordprocessingml/2006/main" xmlns:w14="http://schemas.microsoft.com/office/word/2010/wordml" xmlns:w15="http://schemas.microsoft.com/office/word/2012/wordml" xmlns:w16cex="http://schemas.microsoft.com/office/word/2018/wordml/cex" xmlns:w16cid="http://schemas.microsoft.com/office/word/2016/wordml/cid" xmlns:w16="http://schemas.microsoft.com/office/word/2018/wordml" xmlns:w16se="http://schemas.microsoft.com/office/word/2015/wordml/symex" xmlns:wpg="http://schemas.microsoft.com/office/word/2010/wordprocessingGroup" xmlns:wpi="http://schemas.microsoft.com/office/word/2010/wordprocessingInk" xmlns:wne="http://schemas.microsoft.com/office/word/2006/wordml" xmlns:wps="http://schemas.microsoft.com/office/word/2010/wordprocessingShape" mc:Ignorable="w14 w15 w16se w16cid w16 w16cex wp14">
   <w:abstractNum w:abstractNumId="0" w15:restartNumberingAfterBreak="0">
     <w:nsid w:val="10832053"/>
     <w:multiLevelType w:val="hybridMultilevel"/>
@@ -3042,7 +3215,7 @@
 </file>
 
 <file path=word/styles.xml><?xml version="1.0" encoding="utf-8"?>
-<w:styles xmlns:mc="http://schemas.openxmlformats.org/markup-compatibility/2006" xmlns:r="http://schemas.openxmlformats.org/officeDocument/2006/relationships" xmlns:w="http://schemas.openxmlformats.org/wordprocessingml/2006/main" xmlns:w14="http://schemas.microsoft.com/office/word/2010/wordml" xmlns:w15="http://schemas.microsoft.com/office/word/2012/wordml" mc:Ignorable="w14 w15">
+<w:styles xmlns:mc="http://schemas.openxmlformats.org/markup-compatibility/2006" xmlns:r="http://schemas.openxmlformats.org/officeDocument/2006/relationships" xmlns:w="http://schemas.openxmlformats.org/wordprocessingml/2006/main" xmlns:w14="http://schemas.microsoft.com/office/word/2010/wordml" xmlns:w15="http://schemas.microsoft.com/office/word/2012/wordml" xmlns:w16cex="http://schemas.microsoft.com/office/word/2018/wordml/cex" xmlns:w16cid="http://schemas.microsoft.com/office/word/2016/wordml/cid" xmlns:w16="http://schemas.microsoft.com/office/word/2018/wordml" xmlns:w16se="http://schemas.microsoft.com/office/word/2015/wordml/symex" mc:Ignorable="w14 w15 w16se w16cid w16 w16cex">
   <w:docDefaults>
     <w:rPrDefault>
       <w:rPr>
@@ -3058,7 +3231,7 @@
       </w:pPr>
     </w:pPrDefault>
   </w:docDefaults>
-  <w:latentStyles w:defLockedState="0" w:defUIPriority="99" w:defSemiHidden="0" w:defUnhideWhenUsed="0" w:defQFormat="0" w:count="371">
+  <w:latentStyles w:defLockedState="0" w:defUIPriority="99" w:defSemiHidden="0" w:defUnhideWhenUsed="0" w:defQFormat="0" w:count="376">
     <w:lsdException w:name="Normal" w:uiPriority="0" w:qFormat="1"/>
     <w:lsdException w:name="heading 1" w:uiPriority="9" w:qFormat="1"/>
     <w:lsdException w:name="heading 2" w:semiHidden="1" w:uiPriority="9" w:unhideWhenUsed="1" w:qFormat="1"/>
@@ -3164,7 +3337,6 @@
     <w:lsdException w:name="HTML Sample" w:semiHidden="1" w:unhideWhenUsed="1"/>
     <w:lsdException w:name="HTML Typewriter" w:semiHidden="1" w:unhideWhenUsed="1"/>
     <w:lsdException w:name="HTML Variable" w:semiHidden="1" w:unhideWhenUsed="1"/>
-    <w:lsdException w:name="Normal Table" w:semiHidden="1" w:unhideWhenUsed="1"/>
     <w:lsdException w:name="annotation subject" w:semiHidden="1" w:unhideWhenUsed="1"/>
     <w:lsdException w:name="No List" w:semiHidden="1" w:unhideWhenUsed="1"/>
     <w:lsdException w:name="Outline List 1" w:semiHidden="1" w:unhideWhenUsed="1"/>
@@ -3207,11 +3379,8 @@
     <w:lsdException w:name="Table Contemporary" w:semiHidden="1" w:unhideWhenUsed="1"/>
     <w:lsdException w:name="Table Elegant" w:semiHidden="1" w:unhideWhenUsed="1"/>
     <w:lsdException w:name="Table Professional" w:semiHidden="1" w:unhideWhenUsed="1"/>
-    <w:lsdException w:name="Table Subtle 1" w:semiHidden="1" w:unhideWhenUsed="1"/>
     <w:lsdException w:name="Table Subtle 2" w:semiHidden="1" w:unhideWhenUsed="1"/>
     <w:lsdException w:name="Table Web 1" w:semiHidden="1" w:unhideWhenUsed="1"/>
-    <w:lsdException w:name="Table Web 2" w:semiHidden="1" w:unhideWhenUsed="1"/>
-    <w:lsdException w:name="Table Web 3" w:semiHidden="1" w:unhideWhenUsed="1"/>
     <w:lsdException w:name="Balloon Text" w:semiHidden="1" w:unhideWhenUsed="1"/>
     <w:lsdException w:name="Table Grid" w:uiPriority="59"/>
     <w:lsdException w:name="Table Theme" w:semiHidden="1" w:unhideWhenUsed="1"/>
@@ -3430,6 +3599,11 @@
     <w:lsdException w:name="List Table 5 Dark Accent 6" w:uiPriority="50"/>
     <w:lsdException w:name="List Table 6 Colorful Accent 6" w:uiPriority="51"/>
     <w:lsdException w:name="List Table 7 Colorful Accent 6" w:uiPriority="52"/>
+    <w:lsdException w:name="Mention" w:semiHidden="1" w:unhideWhenUsed="1"/>
+    <w:lsdException w:name="Smart Hyperlink" w:semiHidden="1" w:unhideWhenUsed="1"/>
+    <w:lsdException w:name="Hashtag" w:semiHidden="1" w:unhideWhenUsed="1"/>
+    <w:lsdException w:name="Unresolved Mention" w:semiHidden="1" w:unhideWhenUsed="1"/>
+    <w:lsdException w:name="Smart Link" w:semiHidden="1" w:unhideWhenUsed="1"/>
   </w:latentStyles>
   <w:style w:type="paragraph" w:default="1" w:styleId="Normal">
     <w:name w:val="Normal"/>
@@ -3500,8 +3674,8 @@
       <w:u w:val="single"/>
     </w:rPr>
   </w:style>
-  <w:style w:type="character" w:customStyle="1" w:styleId="UnresolvedMention">
-    <w:name w:val="Unresolved Mention"/>
+  <w:style w:type="character" w:customStyle="1" w:styleId="UnresolvedMention1">
+    <w:name w:val="Unresolved Mention1"/>
     <w:basedOn w:val="DefaultParagraphFont"/>
     <w:uiPriority w:val="99"/>
     <w:semiHidden/>

</xml_diff>

<commit_message>
ensure rubric is in case file and change data collection method to read.csv('profiles.csv')
</commit_message>
<xml_diff>
--- a/Cases/I Ok Cupid/okCupid.docx
+++ b/Cases/I Ok Cupid/okCupid.docx
@@ -1,6 +1,6 @@
 
 <file path=word/document.xml><?xml version="1.0" encoding="utf-8"?>
-<w:document xmlns:wpc="http://schemas.microsoft.com/office/word/2010/wordprocessingCanvas" xmlns:cx="http://schemas.microsoft.com/office/drawing/2014/chartex" xmlns:cx1="http://schemas.microsoft.com/office/drawing/2015/9/8/chartex" xmlns:cx2="http://schemas.microsoft.com/office/drawing/2015/10/21/chartex" xmlns:cx3="http://schemas.microsoft.com/office/drawing/2016/5/9/chartex" xmlns:cx4="http://schemas.microsoft.com/office/drawing/2016/5/10/chartex" xmlns:cx5="http://schemas.microsoft.com/office/drawing/2016/5/11/chartex" xmlns:cx6="http://schemas.microsoft.com/office/drawing/2016/5/12/chartex" xmlns:cx7="http://schemas.microsoft.com/office/drawing/2016/5/13/chartex" xmlns:cx8="http://schemas.microsoft.com/office/drawing/2016/5/14/chartex" xmlns:mc="http://schemas.openxmlformats.org/markup-compatibility/2006" xmlns:aink="http://schemas.microsoft.com/office/drawing/2016/ink" xmlns:am3d="http://schemas.microsoft.com/office/drawing/2017/model3d" xmlns:o="urn:schemas-microsoft-com:office:office" xmlns:r="http://schemas.openxmlformats.org/officeDocument/2006/relationships" xmlns:m="http://schemas.openxmlformats.org/officeDocument/2006/math" xmlns:v="urn:schemas-microsoft-com:vml" xmlns:wp14="http://schemas.microsoft.com/office/word/2010/wordprocessingDrawing" xmlns:wp="http://schemas.openxmlformats.org/drawingml/2006/wordprocessingDrawing" xmlns:w10="urn:schemas-microsoft-com:office:word" xmlns:w="http://schemas.openxmlformats.org/wordprocessingml/2006/main" xmlns:w14="http://schemas.microsoft.com/office/word/2010/wordml" xmlns:w15="http://schemas.microsoft.com/office/word/2012/wordml" xmlns:w16cex="http://schemas.microsoft.com/office/word/2018/wordml/cex" xmlns:w16cid="http://schemas.microsoft.com/office/word/2016/wordml/cid" xmlns:w16="http://schemas.microsoft.com/office/word/2018/wordml" xmlns:w16se="http://schemas.microsoft.com/office/word/2015/wordml/symex" xmlns:wpg="http://schemas.microsoft.com/office/word/2010/wordprocessingGroup" xmlns:wpi="http://schemas.microsoft.com/office/word/2010/wordprocessingInk" xmlns:wne="http://schemas.microsoft.com/office/word/2006/wordml" xmlns:wps="http://schemas.microsoft.com/office/word/2010/wordprocessingShape" mc:Ignorable="w14 w15 w16se w16cid w16 w16cex wp14">
+<w:document xmlns:wpc="http://schemas.microsoft.com/office/word/2010/wordprocessingCanvas" xmlns:cx="http://schemas.microsoft.com/office/drawing/2014/chartex" xmlns:cx1="http://schemas.microsoft.com/office/drawing/2015/9/8/chartex" xmlns:cx2="http://schemas.microsoft.com/office/drawing/2015/10/21/chartex" xmlns:cx3="http://schemas.microsoft.com/office/drawing/2016/5/9/chartex" xmlns:cx4="http://schemas.microsoft.com/office/drawing/2016/5/10/chartex" xmlns:cx5="http://schemas.microsoft.com/office/drawing/2016/5/11/chartex" xmlns:cx6="http://schemas.microsoft.com/office/drawing/2016/5/12/chartex" xmlns:cx7="http://schemas.microsoft.com/office/drawing/2016/5/13/chartex" xmlns:cx8="http://schemas.microsoft.com/office/drawing/2016/5/14/chartex" xmlns:mc="http://schemas.openxmlformats.org/markup-compatibility/2006" xmlns:aink="http://schemas.microsoft.com/office/drawing/2016/ink" xmlns:am3d="http://schemas.microsoft.com/office/drawing/2017/model3d" xmlns:o="urn:schemas-microsoft-com:office:office" xmlns:r="http://schemas.openxmlformats.org/officeDocument/2006/relationships" xmlns:m="http://schemas.openxmlformats.org/officeDocument/2006/math" xmlns:v="urn:schemas-microsoft-com:vml" xmlns:wp14="http://schemas.microsoft.com/office/word/2010/wordprocessingDrawing" xmlns:wp="http://schemas.openxmlformats.org/drawingml/2006/wordprocessingDrawing" xmlns:w10="urn:schemas-microsoft-com:office:word" xmlns:w="http://schemas.openxmlformats.org/wordprocessingml/2006/main" xmlns:w14="http://schemas.microsoft.com/office/word/2010/wordml" xmlns:w15="http://schemas.microsoft.com/office/word/2012/wordml" xmlns:w16cex="http://schemas.microsoft.com/office/word/2018/wordml/cex" xmlns:w16cid="http://schemas.microsoft.com/office/word/2016/wordml/cid" xmlns:w16="http://schemas.microsoft.com/office/word/2018/wordml" xmlns:w16sdtdh="http://schemas.microsoft.com/office/word/2020/wordml/sdtdatahash" xmlns:w16se="http://schemas.microsoft.com/office/word/2015/wordml/symex" xmlns:wpg="http://schemas.microsoft.com/office/word/2010/wordprocessingGroup" xmlns:wpi="http://schemas.microsoft.com/office/word/2010/wordprocessingInk" xmlns:wne="http://schemas.microsoft.com/office/word/2006/wordml" xmlns:wps="http://schemas.microsoft.com/office/word/2010/wordprocessingShape" mc:Ignorable="w14 w15 w16se w16cid w16 w16cex w16sdtdh wp14">
   <w:body>
     <w:p>
       <w:pPr>
@@ -214,13 +214,27 @@
           <w:rFonts w:asciiTheme="minorHAnsi" w:hAnsiTheme="minorHAnsi" w:cstheme="minorHAnsi"/>
           <w:b/>
         </w:rPr>
-        <w:t xml:space="preserve">  Your team will present to the head of </w:t>
+        <w:t xml:space="preserve">  </w:t>
       </w:r>
       <w:r>
         <w:rPr>
           <w:rFonts w:asciiTheme="minorHAnsi" w:hAnsiTheme="minorHAnsi" w:cstheme="minorHAnsi"/>
           <w:b/>
         </w:rPr>
+        <w:t>You</w:t>
+      </w:r>
+      <w:r>
+        <w:rPr>
+          <w:rFonts w:asciiTheme="minorHAnsi" w:hAnsiTheme="minorHAnsi" w:cstheme="minorHAnsi"/>
+          <w:b/>
+        </w:rPr>
+        <w:t xml:space="preserve"> will present to the head of </w:t>
+      </w:r>
+      <w:r>
+        <w:rPr>
+          <w:rFonts w:asciiTheme="minorHAnsi" w:hAnsiTheme="minorHAnsi" w:cstheme="minorHAnsi"/>
+          <w:b/>
+        </w:rPr>
         <w:t xml:space="preserve">marketing who is looking for an “ah –ha” persona or previously unknown data relationship.  </w:t>
       </w:r>
       <w:r>
@@ -243,23 +257,6 @@
           <w:b/>
         </w:rPr>
         <w:t xml:space="preserve">  You will need to turn in code and PowerPoint slides.</w:t>
-      </w:r>
-    </w:p>
-    <w:p>
-      <w:pPr>
-        <w:rPr>
-          <w:rFonts w:asciiTheme="minorHAnsi" w:hAnsiTheme="minorHAnsi" w:cstheme="minorHAnsi"/>
-          <w:b/>
-          <w:strike/>
-        </w:rPr>
-      </w:pPr>
-      <w:r>
-        <w:rPr>
-          <w:rFonts w:asciiTheme="minorHAnsi" w:hAnsiTheme="minorHAnsi" w:cstheme="minorHAnsi"/>
-          <w:b/>
-          <w:strike/>
-        </w:rPr>
-        <w:t>**On the day of the presentation, in addition to emailing electronic slides, print 3 copies for the professor and TAs to take notes**</w:t>
       </w:r>
     </w:p>
     <w:p>
@@ -372,19 +369,39 @@
         <w:rPr>
           <w:rFonts w:asciiTheme="minorHAnsi" w:hAnsiTheme="minorHAnsi"/>
         </w:rPr>
-        <w:t xml:space="preserve">The data set your team is using has been </w:t>
+        <w:t>The data set your</w:t>
       </w:r>
       <w:r>
         <w:rPr>
           <w:rFonts w:asciiTheme="minorHAnsi" w:hAnsiTheme="minorHAnsi"/>
         </w:rPr>
+        <w:t xml:space="preserve"> business analysis</w:t>
+      </w:r>
+      <w:r>
+        <w:rPr>
+          <w:rFonts w:asciiTheme="minorHAnsi" w:hAnsiTheme="minorHAnsi"/>
+        </w:rPr>
+        <w:t xml:space="preserve"> team is using has been </w:t>
+      </w:r>
+      <w:r>
+        <w:rPr>
+          <w:rFonts w:asciiTheme="minorHAnsi" w:hAnsiTheme="minorHAnsi"/>
+        </w:rPr>
         <w:t xml:space="preserve">authorized, </w:t>
       </w:r>
+      <w:proofErr w:type="gramStart"/>
       <w:r>
         <w:rPr>
           <w:rFonts w:asciiTheme="minorHAnsi" w:hAnsiTheme="minorHAnsi"/>
         </w:rPr>
-        <w:t xml:space="preserve">cleaned and </w:t>
+        <w:t>cleaned</w:t>
+      </w:r>
+      <w:proofErr w:type="gramEnd"/>
+      <w:r>
+        <w:rPr>
+          <w:rFonts w:asciiTheme="minorHAnsi" w:hAnsiTheme="minorHAnsi"/>
+        </w:rPr>
+        <w:t xml:space="preserve"> and </w:t>
       </w:r>
       <w:r>
         <w:rPr>
@@ -409,42 +426,19 @@
         <w:rPr>
           <w:rFonts w:asciiTheme="minorHAnsi" w:hAnsiTheme="minorHAnsi"/>
         </w:rPr>
-        <w:lastRenderedPageBreak/>
-        <w:t>From the package author, “</w:t>
+        <w:t xml:space="preserve">The original data, publication, code, and codebook </w:t>
       </w:r>
       <w:r>
         <w:rPr>
           <w:rFonts w:asciiTheme="minorHAnsi" w:hAnsiTheme="minorHAnsi"/>
         </w:rPr>
-        <w:t>R package of cleaned profile data from "</w:t>
-      </w:r>
-      <w:proofErr w:type="spellStart"/>
+        <w:t>was obtained here:</w:t>
+      </w:r>
       <w:r>
         <w:rPr>
           <w:rFonts w:asciiTheme="minorHAnsi" w:hAnsiTheme="minorHAnsi"/>
         </w:rPr>
-        <w:t>OkCupid</w:t>
-      </w:r>
-      <w:proofErr w:type="spellEnd"/>
-      <w:r>
-        <w:rPr>
-          <w:rFonts w:asciiTheme="minorHAnsi" w:hAnsiTheme="minorHAnsi"/>
-        </w:rPr>
-        <w:t xml:space="preserve"> Profile Data for Introductory Statistics and Data Science Courses": 59,946 </w:t>
-      </w:r>
-      <w:proofErr w:type="spellStart"/>
-      <w:r>
-        <w:rPr>
-          <w:rFonts w:asciiTheme="minorHAnsi" w:hAnsiTheme="minorHAnsi"/>
-        </w:rPr>
-        <w:t>OkCupid</w:t>
-      </w:r>
-      <w:proofErr w:type="spellEnd"/>
-      <w:r>
-        <w:rPr>
-          <w:rFonts w:asciiTheme="minorHAnsi" w:hAnsiTheme="minorHAnsi"/>
-        </w:rPr>
-        <w:t xml:space="preserve"> users who were living within 25 miles of San Francisco, had active profiles on June 26, 2012, were online in the previous year, and had at least one picture in their profile. The original data, publication, code, and codebook can be found at </w:t>
+        <w:t xml:space="preserve"> </w:t>
       </w:r>
       <w:hyperlink r:id="rId10" w:tgtFrame="_blank" w:history="1">
         <w:r>
@@ -468,193 +462,54 @@
         <w:rPr>
           <w:rFonts w:asciiTheme="minorHAnsi" w:hAnsiTheme="minorHAnsi"/>
         </w:rPr>
-        <w:t>To get the data run the following in your console:</w:t>
-      </w:r>
-    </w:p>
-    <w:p>
-      <w:pPr>
-        <w:shd w:val="clear" w:color="auto" w:fill="FFFFFF"/>
-        <w:tabs>
-          <w:tab w:val="left" w:pos="916"/>
-          <w:tab w:val="left" w:pos="1832"/>
-          <w:tab w:val="left" w:pos="2748"/>
-          <w:tab w:val="left" w:pos="3664"/>
-          <w:tab w:val="left" w:pos="4580"/>
-          <w:tab w:val="left" w:pos="5496"/>
-          <w:tab w:val="left" w:pos="6412"/>
-          <w:tab w:val="left" w:pos="7328"/>
-          <w:tab w:val="left" w:pos="8244"/>
-          <w:tab w:val="left" w:pos="9160"/>
-          <w:tab w:val="left" w:pos="10076"/>
-          <w:tab w:val="left" w:pos="10992"/>
-          <w:tab w:val="left" w:pos="11908"/>
-          <w:tab w:val="left" w:pos="12824"/>
-          <w:tab w:val="left" w:pos="13740"/>
-          <w:tab w:val="left" w:pos="14656"/>
-        </w:tabs>
-        <w:wordWrap w:val="0"/>
-        <w:spacing w:after="0" w:line="225" w:lineRule="atLeast"/>
-        <w:rPr>
-          <w:rFonts w:ascii="Lucida Console" w:eastAsia="Times New Roman" w:hAnsi="Lucida Console" w:cs="Courier New"/>
-          <w:sz w:val="20"/>
-          <w:szCs w:val="20"/>
-          <w:highlight w:val="lightGray"/>
-        </w:rPr>
-      </w:pPr>
-      <w:proofErr w:type="spellStart"/>
-      <w:proofErr w:type="gramStart"/>
-      <w:r>
-        <w:rPr>
-          <w:rFonts w:ascii="Lucida Console" w:eastAsia="Times New Roman" w:hAnsi="Lucida Console" w:cs="Courier New"/>
-          <w:sz w:val="20"/>
-          <w:szCs w:val="20"/>
-          <w:highlight w:val="lightGray"/>
-        </w:rPr>
-        <w:t>install.packages</w:t>
-      </w:r>
-      <w:proofErr w:type="spellEnd"/>
-      <w:proofErr w:type="gramEnd"/>
-      <w:r>
-        <w:rPr>
-          <w:rFonts w:ascii="Lucida Console" w:eastAsia="Times New Roman" w:hAnsi="Lucida Console" w:cs="Courier New"/>
-          <w:sz w:val="20"/>
-          <w:szCs w:val="20"/>
-          <w:highlight w:val="lightGray"/>
-        </w:rPr>
-        <w:t>('</w:t>
-      </w:r>
-      <w:proofErr w:type="spellStart"/>
-      <w:r>
-        <w:rPr>
-          <w:rFonts w:ascii="Lucida Console" w:eastAsia="Times New Roman" w:hAnsi="Lucida Console" w:cs="Courier New"/>
-          <w:sz w:val="20"/>
-          <w:szCs w:val="20"/>
-          <w:highlight w:val="lightGray"/>
-        </w:rPr>
-        <w:t>okcupiddata</w:t>
-      </w:r>
-      <w:proofErr w:type="spellEnd"/>
-      <w:r>
-        <w:rPr>
-          <w:rFonts w:ascii="Lucida Console" w:eastAsia="Times New Roman" w:hAnsi="Lucida Console" w:cs="Courier New"/>
-          <w:sz w:val="20"/>
-          <w:szCs w:val="20"/>
-          <w:highlight w:val="lightGray"/>
-        </w:rPr>
-        <w:t>')</w:t>
-      </w:r>
-    </w:p>
-    <w:p>
-      <w:pPr>
-        <w:shd w:val="clear" w:color="auto" w:fill="FFFFFF"/>
-        <w:tabs>
-          <w:tab w:val="left" w:pos="916"/>
-          <w:tab w:val="left" w:pos="1832"/>
-          <w:tab w:val="left" w:pos="2748"/>
-          <w:tab w:val="left" w:pos="3664"/>
-          <w:tab w:val="left" w:pos="4580"/>
-          <w:tab w:val="left" w:pos="5496"/>
-          <w:tab w:val="left" w:pos="6412"/>
-          <w:tab w:val="left" w:pos="7328"/>
-          <w:tab w:val="left" w:pos="8244"/>
-          <w:tab w:val="left" w:pos="9160"/>
-          <w:tab w:val="left" w:pos="10076"/>
-          <w:tab w:val="left" w:pos="10992"/>
-          <w:tab w:val="left" w:pos="11908"/>
-          <w:tab w:val="left" w:pos="12824"/>
-          <w:tab w:val="left" w:pos="13740"/>
-          <w:tab w:val="left" w:pos="14656"/>
-        </w:tabs>
-        <w:wordWrap w:val="0"/>
-        <w:spacing w:after="0" w:line="225" w:lineRule="atLeast"/>
-        <w:rPr>
-          <w:rFonts w:ascii="Lucida Console" w:eastAsia="Times New Roman" w:hAnsi="Lucida Console" w:cs="Courier New"/>
-          <w:sz w:val="20"/>
-          <w:szCs w:val="20"/>
-          <w:highlight w:val="lightGray"/>
-        </w:rPr>
-      </w:pPr>
-      <w:r>
-        <w:rPr>
-          <w:rFonts w:ascii="Lucida Console" w:eastAsia="Times New Roman" w:hAnsi="Lucida Console" w:cs="Courier New"/>
-          <w:sz w:val="20"/>
-          <w:szCs w:val="20"/>
-          <w:highlight w:val="lightGray"/>
-        </w:rPr>
-        <w:t>library(</w:t>
-      </w:r>
-      <w:proofErr w:type="spellStart"/>
-      <w:r>
-        <w:rPr>
-          <w:rFonts w:ascii="Lucida Console" w:eastAsia="Times New Roman" w:hAnsi="Lucida Console" w:cs="Courier New"/>
-          <w:sz w:val="20"/>
-          <w:szCs w:val="20"/>
-          <w:highlight w:val="lightGray"/>
-        </w:rPr>
-        <w:t>okcupiddata</w:t>
-      </w:r>
-      <w:proofErr w:type="spellEnd"/>
-      <w:r>
-        <w:rPr>
-          <w:rFonts w:ascii="Lucida Console" w:eastAsia="Times New Roman" w:hAnsi="Lucida Console" w:cs="Courier New"/>
-          <w:sz w:val="20"/>
-          <w:szCs w:val="20"/>
-          <w:highlight w:val="lightGray"/>
-        </w:rPr>
-        <w:t>)</w:t>
-      </w:r>
-    </w:p>
-    <w:p>
-      <w:pPr>
-        <w:shd w:val="clear" w:color="auto" w:fill="FFFFFF"/>
-        <w:tabs>
-          <w:tab w:val="left" w:pos="916"/>
-          <w:tab w:val="left" w:pos="1832"/>
-          <w:tab w:val="left" w:pos="2748"/>
-          <w:tab w:val="left" w:pos="3664"/>
-          <w:tab w:val="left" w:pos="4580"/>
-          <w:tab w:val="left" w:pos="5496"/>
-          <w:tab w:val="left" w:pos="6412"/>
-          <w:tab w:val="left" w:pos="7328"/>
-          <w:tab w:val="left" w:pos="8244"/>
-          <w:tab w:val="left" w:pos="9160"/>
-          <w:tab w:val="left" w:pos="10076"/>
-          <w:tab w:val="left" w:pos="10992"/>
-          <w:tab w:val="left" w:pos="11908"/>
-          <w:tab w:val="left" w:pos="12824"/>
-          <w:tab w:val="left" w:pos="13740"/>
-          <w:tab w:val="left" w:pos="14656"/>
-        </w:tabs>
-        <w:wordWrap w:val="0"/>
-        <w:spacing w:after="0" w:line="225" w:lineRule="atLeast"/>
-        <w:rPr>
-          <w:rFonts w:ascii="Lucida Console" w:eastAsia="Times New Roman" w:hAnsi="Lucida Console" w:cs="Courier New"/>
-          <w:sz w:val="20"/>
-          <w:szCs w:val="20"/>
-        </w:rPr>
-      </w:pPr>
-      <w:r>
-        <w:rPr>
-          <w:rFonts w:ascii="Lucida Console" w:eastAsia="Times New Roman" w:hAnsi="Lucida Console" w:cs="Courier New"/>
-          <w:sz w:val="20"/>
-          <w:szCs w:val="20"/>
-          <w:highlight w:val="lightGray"/>
-        </w:rPr>
-        <w:t>data('profiles')</w:t>
+        <w:lastRenderedPageBreak/>
+        <w:t>To get the data run the following in your console</w:t>
+      </w:r>
+      <w:r>
+        <w:rPr>
+          <w:rFonts w:asciiTheme="minorHAnsi" w:hAnsiTheme="minorHAnsi"/>
+        </w:rPr>
+        <w:t xml:space="preserve"> </w:t>
+      </w:r>
+      <w:r>
+        <w:rPr>
+          <w:rFonts w:asciiTheme="minorHAnsi" w:hAnsiTheme="minorHAnsi"/>
+          <w:i/>
+          <w:iCs/>
+        </w:rPr>
+        <w:t>once you have set your working directory</w:t>
+      </w:r>
+      <w:r>
+        <w:rPr>
+          <w:rFonts w:asciiTheme="minorHAnsi" w:hAnsiTheme="minorHAnsi"/>
+        </w:rPr>
+        <w:t>:</w:t>
       </w:r>
     </w:p>
     <w:p>
       <w:pPr>
         <w:pStyle w:val="Heading2"/>
         <w:rPr>
-          <w:rFonts w:asciiTheme="minorHAnsi" w:hAnsiTheme="minorHAnsi" w:cs="Arial"/>
+          <w:rFonts w:ascii="Consolas" w:hAnsi="Consolas" w:cs="Consolas"/>
           <w:color w:val="000000"/>
           <w:sz w:val="20"/>
           <w:szCs w:val="20"/>
           <w:shd w:val="clear" w:color="auto" w:fill="FFFFFF"/>
         </w:rPr>
       </w:pPr>
+      <w:r>
+        <w:rPr>
+          <w:rFonts w:ascii="Consolas" w:hAnsi="Consolas" w:cs="Consolas"/>
+          <w:color w:val="000000"/>
+          <w:sz w:val="20"/>
+          <w:szCs w:val="20"/>
+          <w:highlight w:val="lightGray"/>
+          <w:shd w:val="clear" w:color="auto" w:fill="FFFFFF"/>
+        </w:rPr>
+        <w:t>profiles &lt;- read.csv('profiles.csv')</w:t>
+      </w:r>
     </w:p>
+    <w:p/>
     <w:p>
       <w:pPr>
         <w:pStyle w:val="Heading2"/>
@@ -2899,7 +2754,13 @@
         <w:rPr>
           <w:rFonts w:asciiTheme="minorHAnsi" w:hAnsiTheme="minorHAnsi" w:cstheme="minorHAnsi"/>
         </w:rPr>
-        <w:t xml:space="preserve"> – Was the data mined to support the conclusion?</w:t>
+        <w:t xml:space="preserve"> – Was the data mined to support the conclusion</w:t>
+      </w:r>
+      <w:r>
+        <w:rPr>
+          <w:rFonts w:asciiTheme="minorHAnsi" w:hAnsiTheme="minorHAnsi" w:cstheme="minorHAnsi"/>
+        </w:rPr>
+        <w:t>, 4 unique insights identified?</w:t>
       </w:r>
     </w:p>
     <w:p>
@@ -2924,7 +2785,31 @@
         <w:rPr>
           <w:rFonts w:asciiTheme="minorHAnsi" w:hAnsiTheme="minorHAnsi" w:cstheme="minorHAnsi"/>
         </w:rPr>
-        <w:t>s – Did the team approach the problem similar</w:t>
+        <w:t xml:space="preserve">s – </w:t>
+      </w:r>
+      <w:r>
+        <w:rPr>
+          <w:rFonts w:asciiTheme="minorHAnsi" w:hAnsiTheme="minorHAnsi" w:cstheme="minorHAnsi"/>
+        </w:rPr>
+        <w:t>Was the</w:t>
+      </w:r>
+      <w:r>
+        <w:rPr>
+          <w:rFonts w:asciiTheme="minorHAnsi" w:hAnsiTheme="minorHAnsi" w:cstheme="minorHAnsi"/>
+        </w:rPr>
+        <w:t xml:space="preserve"> approach </w:t>
+      </w:r>
+      <w:r>
+        <w:rPr>
+          <w:rFonts w:asciiTheme="minorHAnsi" w:hAnsiTheme="minorHAnsi" w:cstheme="minorHAnsi"/>
+        </w:rPr>
+        <w:t xml:space="preserve">to </w:t>
+      </w:r>
+      <w:r>
+        <w:rPr>
+          <w:rFonts w:asciiTheme="minorHAnsi" w:hAnsiTheme="minorHAnsi" w:cstheme="minorHAnsi"/>
+        </w:rPr>
+        <w:t>the problem similar</w:t>
       </w:r>
       <w:r>
         <w:rPr>
@@ -3044,7 +2929,7 @@
 </file>
 
 <file path=word/endnotes.xml><?xml version="1.0" encoding="utf-8"?>
-<w:endnotes xmlns:wpc="http://schemas.microsoft.com/office/word/2010/wordprocessingCanvas" xmlns:cx="http://schemas.microsoft.com/office/drawing/2014/chartex" xmlns:cx1="http://schemas.microsoft.com/office/drawing/2015/9/8/chartex" xmlns:cx2="http://schemas.microsoft.com/office/drawing/2015/10/21/chartex" xmlns:cx3="http://schemas.microsoft.com/office/drawing/2016/5/9/chartex" xmlns:cx4="http://schemas.microsoft.com/office/drawing/2016/5/10/chartex" xmlns:cx5="http://schemas.microsoft.com/office/drawing/2016/5/11/chartex" xmlns:cx6="http://schemas.microsoft.com/office/drawing/2016/5/12/chartex" xmlns:cx7="http://schemas.microsoft.com/office/drawing/2016/5/13/chartex" xmlns:cx8="http://schemas.microsoft.com/office/drawing/2016/5/14/chartex" xmlns:mc="http://schemas.openxmlformats.org/markup-compatibility/2006" xmlns:aink="http://schemas.microsoft.com/office/drawing/2016/ink" xmlns:am3d="http://schemas.microsoft.com/office/drawing/2017/model3d" xmlns:o="urn:schemas-microsoft-com:office:office" xmlns:r="http://schemas.openxmlformats.org/officeDocument/2006/relationships" xmlns:m="http://schemas.openxmlformats.org/officeDocument/2006/math" xmlns:v="urn:schemas-microsoft-com:vml" xmlns:wp14="http://schemas.microsoft.com/office/word/2010/wordprocessingDrawing" xmlns:wp="http://schemas.openxmlformats.org/drawingml/2006/wordprocessingDrawing" xmlns:w10="urn:schemas-microsoft-com:office:word" xmlns:w="http://schemas.openxmlformats.org/wordprocessingml/2006/main" xmlns:w14="http://schemas.microsoft.com/office/word/2010/wordml" xmlns:w15="http://schemas.microsoft.com/office/word/2012/wordml" xmlns:w16cex="http://schemas.microsoft.com/office/word/2018/wordml/cex" xmlns:w16cid="http://schemas.microsoft.com/office/word/2016/wordml/cid" xmlns:w16="http://schemas.microsoft.com/office/word/2018/wordml" xmlns:w16se="http://schemas.microsoft.com/office/word/2015/wordml/symex" xmlns:wpg="http://schemas.microsoft.com/office/word/2010/wordprocessingGroup" xmlns:wpi="http://schemas.microsoft.com/office/word/2010/wordprocessingInk" xmlns:wne="http://schemas.microsoft.com/office/word/2006/wordml" xmlns:wps="http://schemas.microsoft.com/office/word/2010/wordprocessingShape" mc:Ignorable="w14 w15 w16se w16cid w16 w16cex wp14">
+<w:endnotes xmlns:wpc="http://schemas.microsoft.com/office/word/2010/wordprocessingCanvas" xmlns:cx="http://schemas.microsoft.com/office/drawing/2014/chartex" xmlns:cx1="http://schemas.microsoft.com/office/drawing/2015/9/8/chartex" xmlns:cx2="http://schemas.microsoft.com/office/drawing/2015/10/21/chartex" xmlns:cx3="http://schemas.microsoft.com/office/drawing/2016/5/9/chartex" xmlns:cx4="http://schemas.microsoft.com/office/drawing/2016/5/10/chartex" xmlns:cx5="http://schemas.microsoft.com/office/drawing/2016/5/11/chartex" xmlns:cx6="http://schemas.microsoft.com/office/drawing/2016/5/12/chartex" xmlns:cx7="http://schemas.microsoft.com/office/drawing/2016/5/13/chartex" xmlns:cx8="http://schemas.microsoft.com/office/drawing/2016/5/14/chartex" xmlns:mc="http://schemas.openxmlformats.org/markup-compatibility/2006" xmlns:aink="http://schemas.microsoft.com/office/drawing/2016/ink" xmlns:am3d="http://schemas.microsoft.com/office/drawing/2017/model3d" xmlns:o="urn:schemas-microsoft-com:office:office" xmlns:r="http://schemas.openxmlformats.org/officeDocument/2006/relationships" xmlns:m="http://schemas.openxmlformats.org/officeDocument/2006/math" xmlns:v="urn:schemas-microsoft-com:vml" xmlns:wp14="http://schemas.microsoft.com/office/word/2010/wordprocessingDrawing" xmlns:wp="http://schemas.openxmlformats.org/drawingml/2006/wordprocessingDrawing" xmlns:w10="urn:schemas-microsoft-com:office:word" xmlns:w="http://schemas.openxmlformats.org/wordprocessingml/2006/main" xmlns:w14="http://schemas.microsoft.com/office/word/2010/wordml" xmlns:w15="http://schemas.microsoft.com/office/word/2012/wordml" xmlns:w16cex="http://schemas.microsoft.com/office/word/2018/wordml/cex" xmlns:w16cid="http://schemas.microsoft.com/office/word/2016/wordml/cid" xmlns:w16="http://schemas.microsoft.com/office/word/2018/wordml" xmlns:w16sdtdh="http://schemas.microsoft.com/office/word/2020/wordml/sdtdatahash" xmlns:w16se="http://schemas.microsoft.com/office/word/2015/wordml/symex" xmlns:wpg="http://schemas.microsoft.com/office/word/2010/wordprocessingGroup" xmlns:wpi="http://schemas.microsoft.com/office/word/2010/wordprocessingInk" xmlns:wne="http://schemas.microsoft.com/office/word/2006/wordml" xmlns:wps="http://schemas.microsoft.com/office/word/2010/wordprocessingShape" mc:Ignorable="w14 w15 w16se w16cid w16 w16cex w16sdtdh wp14">
   <w:endnote w:type="separator" w:id="-1">
     <w:p>
       <w:pPr>
@@ -3069,7 +2954,7 @@
 </file>
 
 <file path=word/footnotes.xml><?xml version="1.0" encoding="utf-8"?>
-<w:footnotes xmlns:wpc="http://schemas.microsoft.com/office/word/2010/wordprocessingCanvas" xmlns:cx="http://schemas.microsoft.com/office/drawing/2014/chartex" xmlns:cx1="http://schemas.microsoft.com/office/drawing/2015/9/8/chartex" xmlns:cx2="http://schemas.microsoft.com/office/drawing/2015/10/21/chartex" xmlns:cx3="http://schemas.microsoft.com/office/drawing/2016/5/9/chartex" xmlns:cx4="http://schemas.microsoft.com/office/drawing/2016/5/10/chartex" xmlns:cx5="http://schemas.microsoft.com/office/drawing/2016/5/11/chartex" xmlns:cx6="http://schemas.microsoft.com/office/drawing/2016/5/12/chartex" xmlns:cx7="http://schemas.microsoft.com/office/drawing/2016/5/13/chartex" xmlns:cx8="http://schemas.microsoft.com/office/drawing/2016/5/14/chartex" xmlns:mc="http://schemas.openxmlformats.org/markup-compatibility/2006" xmlns:aink="http://schemas.microsoft.com/office/drawing/2016/ink" xmlns:am3d="http://schemas.microsoft.com/office/drawing/2017/model3d" xmlns:o="urn:schemas-microsoft-com:office:office" xmlns:r="http://schemas.openxmlformats.org/officeDocument/2006/relationships" xmlns:m="http://schemas.openxmlformats.org/officeDocument/2006/math" xmlns:v="urn:schemas-microsoft-com:vml" xmlns:wp14="http://schemas.microsoft.com/office/word/2010/wordprocessingDrawing" xmlns:wp="http://schemas.openxmlformats.org/drawingml/2006/wordprocessingDrawing" xmlns:w10="urn:schemas-microsoft-com:office:word" xmlns:w="http://schemas.openxmlformats.org/wordprocessingml/2006/main" xmlns:w14="http://schemas.microsoft.com/office/word/2010/wordml" xmlns:w15="http://schemas.microsoft.com/office/word/2012/wordml" xmlns:w16cex="http://schemas.microsoft.com/office/word/2018/wordml/cex" xmlns:w16cid="http://schemas.microsoft.com/office/word/2016/wordml/cid" xmlns:w16="http://schemas.microsoft.com/office/word/2018/wordml" xmlns:w16se="http://schemas.microsoft.com/office/word/2015/wordml/symex" xmlns:wpg="http://schemas.microsoft.com/office/word/2010/wordprocessingGroup" xmlns:wpi="http://schemas.microsoft.com/office/word/2010/wordprocessingInk" xmlns:wne="http://schemas.microsoft.com/office/word/2006/wordml" xmlns:wps="http://schemas.microsoft.com/office/word/2010/wordprocessingShape" mc:Ignorable="w14 w15 w16se w16cid w16 w16cex wp14">
+<w:footnotes xmlns:wpc="http://schemas.microsoft.com/office/word/2010/wordprocessingCanvas" xmlns:cx="http://schemas.microsoft.com/office/drawing/2014/chartex" xmlns:cx1="http://schemas.microsoft.com/office/drawing/2015/9/8/chartex" xmlns:cx2="http://schemas.microsoft.com/office/drawing/2015/10/21/chartex" xmlns:cx3="http://schemas.microsoft.com/office/drawing/2016/5/9/chartex" xmlns:cx4="http://schemas.microsoft.com/office/drawing/2016/5/10/chartex" xmlns:cx5="http://schemas.microsoft.com/office/drawing/2016/5/11/chartex" xmlns:cx6="http://schemas.microsoft.com/office/drawing/2016/5/12/chartex" xmlns:cx7="http://schemas.microsoft.com/office/drawing/2016/5/13/chartex" xmlns:cx8="http://schemas.microsoft.com/office/drawing/2016/5/14/chartex" xmlns:mc="http://schemas.openxmlformats.org/markup-compatibility/2006" xmlns:aink="http://schemas.microsoft.com/office/drawing/2016/ink" xmlns:am3d="http://schemas.microsoft.com/office/drawing/2017/model3d" xmlns:o="urn:schemas-microsoft-com:office:office" xmlns:r="http://schemas.openxmlformats.org/officeDocument/2006/relationships" xmlns:m="http://schemas.openxmlformats.org/officeDocument/2006/math" xmlns:v="urn:schemas-microsoft-com:vml" xmlns:wp14="http://schemas.microsoft.com/office/word/2010/wordprocessingDrawing" xmlns:wp="http://schemas.openxmlformats.org/drawingml/2006/wordprocessingDrawing" xmlns:w10="urn:schemas-microsoft-com:office:word" xmlns:w="http://schemas.openxmlformats.org/wordprocessingml/2006/main" xmlns:w14="http://schemas.microsoft.com/office/word/2010/wordml" xmlns:w15="http://schemas.microsoft.com/office/word/2012/wordml" xmlns:w16cex="http://schemas.microsoft.com/office/word/2018/wordml/cex" xmlns:w16cid="http://schemas.microsoft.com/office/word/2016/wordml/cid" xmlns:w16="http://schemas.microsoft.com/office/word/2018/wordml" xmlns:w16sdtdh="http://schemas.microsoft.com/office/word/2020/wordml/sdtdatahash" xmlns:w16se="http://schemas.microsoft.com/office/word/2015/wordml/symex" xmlns:wpg="http://schemas.microsoft.com/office/word/2010/wordprocessingGroup" xmlns:wpi="http://schemas.microsoft.com/office/word/2010/wordprocessingInk" xmlns:wne="http://schemas.microsoft.com/office/word/2006/wordml" xmlns:wps="http://schemas.microsoft.com/office/word/2010/wordprocessingShape" mc:Ignorable="w14 w15 w16se w16cid w16 w16cex w16sdtdh wp14">
   <w:footnote w:type="separator" w:id="-1">
     <w:p>
       <w:pPr>
@@ -3094,7 +2979,7 @@
 </file>
 
 <file path=word/numbering.xml><?xml version="1.0" encoding="utf-8"?>
-<w:numbering xmlns:wpc="http://schemas.microsoft.com/office/word/2010/wordprocessingCanvas" xmlns:cx="http://schemas.microsoft.com/office/drawing/2014/chartex" xmlns:cx1="http://schemas.microsoft.com/office/drawing/2015/9/8/chartex" xmlns:cx2="http://schemas.microsoft.com/office/drawing/2015/10/21/chartex" xmlns:cx3="http://schemas.microsoft.com/office/drawing/2016/5/9/chartex" xmlns:cx4="http://schemas.microsoft.com/office/drawing/2016/5/10/chartex" xmlns:cx5="http://schemas.microsoft.com/office/drawing/2016/5/11/chartex" xmlns:cx6="http://schemas.microsoft.com/office/drawing/2016/5/12/chartex" xmlns:cx7="http://schemas.microsoft.com/office/drawing/2016/5/13/chartex" xmlns:cx8="http://schemas.microsoft.com/office/drawing/2016/5/14/chartex" xmlns:mc="http://schemas.openxmlformats.org/markup-compatibility/2006" xmlns:aink="http://schemas.microsoft.com/office/drawing/2016/ink" xmlns:am3d="http://schemas.microsoft.com/office/drawing/2017/model3d" xmlns:o="urn:schemas-microsoft-com:office:office" xmlns:r="http://schemas.openxmlformats.org/officeDocument/2006/relationships" xmlns:m="http://schemas.openxmlformats.org/officeDocument/2006/math" xmlns:v="urn:schemas-microsoft-com:vml" xmlns:wp14="http://schemas.microsoft.com/office/word/2010/wordprocessingDrawing" xmlns:wp="http://schemas.openxmlformats.org/drawingml/2006/wordprocessingDrawing" xmlns:w10="urn:schemas-microsoft-com:office:word" xmlns:w="http://schemas.openxmlformats.org/wordprocessingml/2006/main" xmlns:w14="http://schemas.microsoft.com/office/word/2010/wordml" xmlns:w15="http://schemas.microsoft.com/office/word/2012/wordml" xmlns:w16cex="http://schemas.microsoft.com/office/word/2018/wordml/cex" xmlns:w16cid="http://schemas.microsoft.com/office/word/2016/wordml/cid" xmlns:w16="http://schemas.microsoft.com/office/word/2018/wordml" xmlns:w16se="http://schemas.microsoft.com/office/word/2015/wordml/symex" xmlns:wpg="http://schemas.microsoft.com/office/word/2010/wordprocessingGroup" xmlns:wpi="http://schemas.microsoft.com/office/word/2010/wordprocessingInk" xmlns:wne="http://schemas.microsoft.com/office/word/2006/wordml" xmlns:wps="http://schemas.microsoft.com/office/word/2010/wordprocessingShape" mc:Ignorable="w14 w15 w16se w16cid w16 w16cex wp14">
+<w:numbering xmlns:wpc="http://schemas.microsoft.com/office/word/2010/wordprocessingCanvas" xmlns:cx="http://schemas.microsoft.com/office/drawing/2014/chartex" xmlns:cx1="http://schemas.microsoft.com/office/drawing/2015/9/8/chartex" xmlns:cx2="http://schemas.microsoft.com/office/drawing/2015/10/21/chartex" xmlns:cx3="http://schemas.microsoft.com/office/drawing/2016/5/9/chartex" xmlns:cx4="http://schemas.microsoft.com/office/drawing/2016/5/10/chartex" xmlns:cx5="http://schemas.microsoft.com/office/drawing/2016/5/11/chartex" xmlns:cx6="http://schemas.microsoft.com/office/drawing/2016/5/12/chartex" xmlns:cx7="http://schemas.microsoft.com/office/drawing/2016/5/13/chartex" xmlns:cx8="http://schemas.microsoft.com/office/drawing/2016/5/14/chartex" xmlns:mc="http://schemas.openxmlformats.org/markup-compatibility/2006" xmlns:aink="http://schemas.microsoft.com/office/drawing/2016/ink" xmlns:am3d="http://schemas.microsoft.com/office/drawing/2017/model3d" xmlns:o="urn:schemas-microsoft-com:office:office" xmlns:r="http://schemas.openxmlformats.org/officeDocument/2006/relationships" xmlns:m="http://schemas.openxmlformats.org/officeDocument/2006/math" xmlns:v="urn:schemas-microsoft-com:vml" xmlns:wp14="http://schemas.microsoft.com/office/word/2010/wordprocessingDrawing" xmlns:wp="http://schemas.openxmlformats.org/drawingml/2006/wordprocessingDrawing" xmlns:w10="urn:schemas-microsoft-com:office:word" xmlns:w="http://schemas.openxmlformats.org/wordprocessingml/2006/main" xmlns:w14="http://schemas.microsoft.com/office/word/2010/wordml" xmlns:w15="http://schemas.microsoft.com/office/word/2012/wordml" xmlns:w16cex="http://schemas.microsoft.com/office/word/2018/wordml/cex" xmlns:w16cid="http://schemas.microsoft.com/office/word/2016/wordml/cid" xmlns:w16="http://schemas.microsoft.com/office/word/2018/wordml" xmlns:w16sdtdh="http://schemas.microsoft.com/office/word/2020/wordml/sdtdatahash" xmlns:w16se="http://schemas.microsoft.com/office/word/2015/wordml/symex" xmlns:wpg="http://schemas.microsoft.com/office/word/2010/wordprocessingGroup" xmlns:wpi="http://schemas.microsoft.com/office/word/2010/wordprocessingInk" xmlns:wne="http://schemas.microsoft.com/office/word/2006/wordml" xmlns:wps="http://schemas.microsoft.com/office/word/2010/wordprocessingShape" mc:Ignorable="w14 w15 w16se w16cid w16 w16cex w16sdtdh wp14">
   <w:abstractNum w:abstractNumId="0" w15:restartNumberingAfterBreak="0">
     <w:nsid w:val="10832053"/>
     <w:multiLevelType w:val="hybridMultilevel"/>
@@ -3215,7 +3100,7 @@
 </file>
 
 <file path=word/styles.xml><?xml version="1.0" encoding="utf-8"?>
-<w:styles xmlns:mc="http://schemas.openxmlformats.org/markup-compatibility/2006" xmlns:r="http://schemas.openxmlformats.org/officeDocument/2006/relationships" xmlns:w="http://schemas.openxmlformats.org/wordprocessingml/2006/main" xmlns:w14="http://schemas.microsoft.com/office/word/2010/wordml" xmlns:w15="http://schemas.microsoft.com/office/word/2012/wordml" xmlns:w16cex="http://schemas.microsoft.com/office/word/2018/wordml/cex" xmlns:w16cid="http://schemas.microsoft.com/office/word/2016/wordml/cid" xmlns:w16="http://schemas.microsoft.com/office/word/2018/wordml" xmlns:w16se="http://schemas.microsoft.com/office/word/2015/wordml/symex" mc:Ignorable="w14 w15 w16se w16cid w16 w16cex">
+<w:styles xmlns:mc="http://schemas.openxmlformats.org/markup-compatibility/2006" xmlns:r="http://schemas.openxmlformats.org/officeDocument/2006/relationships" xmlns:w="http://schemas.openxmlformats.org/wordprocessingml/2006/main" xmlns:w14="http://schemas.microsoft.com/office/word/2010/wordml" xmlns:w15="http://schemas.microsoft.com/office/word/2012/wordml" xmlns:w16cex="http://schemas.microsoft.com/office/word/2018/wordml/cex" xmlns:w16cid="http://schemas.microsoft.com/office/word/2016/wordml/cid" xmlns:w16="http://schemas.microsoft.com/office/word/2018/wordml" xmlns:w16sdtdh="http://schemas.microsoft.com/office/word/2020/wordml/sdtdatahash" xmlns:w16se="http://schemas.microsoft.com/office/word/2015/wordml/symex" mc:Ignorable="w14 w15 w16se w16cid w16 w16cex w16sdtdh">
   <w:docDefaults>
     <w:rPrDefault>
       <w:rPr>
@@ -3337,6 +3222,7 @@
     <w:lsdException w:name="HTML Sample" w:semiHidden="1" w:unhideWhenUsed="1"/>
     <w:lsdException w:name="HTML Typewriter" w:semiHidden="1" w:unhideWhenUsed="1"/>
     <w:lsdException w:name="HTML Variable" w:semiHidden="1" w:unhideWhenUsed="1"/>
+    <w:lsdException w:name="Normal Table" w:semiHidden="1" w:unhideWhenUsed="1"/>
     <w:lsdException w:name="annotation subject" w:semiHidden="1" w:unhideWhenUsed="1"/>
     <w:lsdException w:name="No List" w:semiHidden="1" w:unhideWhenUsed="1"/>
     <w:lsdException w:name="Outline List 1" w:semiHidden="1" w:unhideWhenUsed="1"/>
@@ -3379,8 +3265,11 @@
     <w:lsdException w:name="Table Contemporary" w:semiHidden="1" w:unhideWhenUsed="1"/>
     <w:lsdException w:name="Table Elegant" w:semiHidden="1" w:unhideWhenUsed="1"/>
     <w:lsdException w:name="Table Professional" w:semiHidden="1" w:unhideWhenUsed="1"/>
+    <w:lsdException w:name="Table Subtle 1" w:semiHidden="1" w:unhideWhenUsed="1"/>
     <w:lsdException w:name="Table Subtle 2" w:semiHidden="1" w:unhideWhenUsed="1"/>
     <w:lsdException w:name="Table Web 1" w:semiHidden="1" w:unhideWhenUsed="1"/>
+    <w:lsdException w:name="Table Web 2" w:semiHidden="1" w:unhideWhenUsed="1"/>
+    <w:lsdException w:name="Table Web 3" w:semiHidden="1" w:unhideWhenUsed="1"/>
     <w:lsdException w:name="Balloon Text" w:semiHidden="1" w:unhideWhenUsed="1"/>
     <w:lsdException w:name="Table Grid" w:uiPriority="59"/>
     <w:lsdException w:name="Table Theme" w:semiHidden="1" w:unhideWhenUsed="1"/>

</xml_diff>

<commit_message>
add real estate example
</commit_message>
<xml_diff>
--- a/Cases/I Ok Cupid/okCupid.docx
+++ b/Cases/I Ok Cupid/okCupid.docx
@@ -1,6 +1,6 @@
 
 <file path=word/document.xml><?xml version="1.0" encoding="utf-8"?>
-<w:document xmlns:wpc="http://schemas.microsoft.com/office/word/2010/wordprocessingCanvas" xmlns:cx="http://schemas.microsoft.com/office/drawing/2014/chartex" xmlns:cx1="http://schemas.microsoft.com/office/drawing/2015/9/8/chartex" xmlns:cx2="http://schemas.microsoft.com/office/drawing/2015/10/21/chartex" xmlns:cx3="http://schemas.microsoft.com/office/drawing/2016/5/9/chartex" xmlns:cx4="http://schemas.microsoft.com/office/drawing/2016/5/10/chartex" xmlns:cx5="http://schemas.microsoft.com/office/drawing/2016/5/11/chartex" xmlns:cx6="http://schemas.microsoft.com/office/drawing/2016/5/12/chartex" xmlns:cx7="http://schemas.microsoft.com/office/drawing/2016/5/13/chartex" xmlns:cx8="http://schemas.microsoft.com/office/drawing/2016/5/14/chartex" xmlns:mc="http://schemas.openxmlformats.org/markup-compatibility/2006" xmlns:aink="http://schemas.microsoft.com/office/drawing/2016/ink" xmlns:am3d="http://schemas.microsoft.com/office/drawing/2017/model3d" xmlns:o="urn:schemas-microsoft-com:office:office" xmlns:r="http://schemas.openxmlformats.org/officeDocument/2006/relationships" xmlns:m="http://schemas.openxmlformats.org/officeDocument/2006/math" xmlns:v="urn:schemas-microsoft-com:vml" xmlns:wp14="http://schemas.microsoft.com/office/word/2010/wordprocessingDrawing" xmlns:wp="http://schemas.openxmlformats.org/drawingml/2006/wordprocessingDrawing" xmlns:w10="urn:schemas-microsoft-com:office:word" xmlns:w="http://schemas.openxmlformats.org/wordprocessingml/2006/main" xmlns:w14="http://schemas.microsoft.com/office/word/2010/wordml" xmlns:w15="http://schemas.microsoft.com/office/word/2012/wordml" xmlns:w16cex="http://schemas.microsoft.com/office/word/2018/wordml/cex" xmlns:w16cid="http://schemas.microsoft.com/office/word/2016/wordml/cid" xmlns:w16="http://schemas.microsoft.com/office/word/2018/wordml" xmlns:w16sdtdh="http://schemas.microsoft.com/office/word/2020/wordml/sdtdatahash" xmlns:w16se="http://schemas.microsoft.com/office/word/2015/wordml/symex" xmlns:wpg="http://schemas.microsoft.com/office/word/2010/wordprocessingGroup" xmlns:wpi="http://schemas.microsoft.com/office/word/2010/wordprocessingInk" xmlns:wne="http://schemas.microsoft.com/office/word/2006/wordml" xmlns:wps="http://schemas.microsoft.com/office/word/2010/wordprocessingShape" mc:Ignorable="w14 w15 w16se w16cid w16 w16cex w16sdtdh wp14">
+<w:document xmlns:wpc="http://schemas.microsoft.com/office/word/2010/wordprocessingCanvas" xmlns:cx="http://schemas.microsoft.com/office/drawing/2014/chartex" xmlns:cx1="http://schemas.microsoft.com/office/drawing/2015/9/8/chartex" xmlns:cx2="http://schemas.microsoft.com/office/drawing/2015/10/21/chartex" xmlns:cx3="http://schemas.microsoft.com/office/drawing/2016/5/9/chartex" xmlns:cx4="http://schemas.microsoft.com/office/drawing/2016/5/10/chartex" xmlns:cx5="http://schemas.microsoft.com/office/drawing/2016/5/11/chartex" xmlns:cx6="http://schemas.microsoft.com/office/drawing/2016/5/12/chartex" xmlns:cx7="http://schemas.microsoft.com/office/drawing/2016/5/13/chartex" xmlns:cx8="http://schemas.microsoft.com/office/drawing/2016/5/14/chartex" xmlns:mc="http://schemas.openxmlformats.org/markup-compatibility/2006" xmlns:aink="http://schemas.microsoft.com/office/drawing/2016/ink" xmlns:am3d="http://schemas.microsoft.com/office/drawing/2017/model3d" xmlns:o="urn:schemas-microsoft-com:office:office" xmlns:oel="http://schemas.microsoft.com/office/2019/extlst" xmlns:r="http://schemas.openxmlformats.org/officeDocument/2006/relationships" xmlns:m="http://schemas.openxmlformats.org/officeDocument/2006/math" xmlns:v="urn:schemas-microsoft-com:vml" xmlns:wp14="http://schemas.microsoft.com/office/word/2010/wordprocessingDrawing" xmlns:wp="http://schemas.openxmlformats.org/drawingml/2006/wordprocessingDrawing" xmlns:w10="urn:schemas-microsoft-com:office:word" xmlns:w="http://schemas.openxmlformats.org/wordprocessingml/2006/main" xmlns:w14="http://schemas.microsoft.com/office/word/2010/wordml" xmlns:w15="http://schemas.microsoft.com/office/word/2012/wordml" xmlns:w16cex="http://schemas.microsoft.com/office/word/2018/wordml/cex" xmlns:w16cid="http://schemas.microsoft.com/office/word/2016/wordml/cid" xmlns:w16="http://schemas.microsoft.com/office/word/2018/wordml" xmlns:w16sdtdh="http://schemas.microsoft.com/office/word/2020/wordml/sdtdatahash" xmlns:w16se="http://schemas.microsoft.com/office/word/2015/wordml/symex" xmlns:wpg="http://schemas.microsoft.com/office/word/2010/wordprocessingGroup" xmlns:wpi="http://schemas.microsoft.com/office/word/2010/wordprocessingInk" xmlns:wne="http://schemas.microsoft.com/office/word/2006/wordml" xmlns:wps="http://schemas.microsoft.com/office/word/2010/wordprocessingShape" mc:Ignorable="w14 w15 w16se w16cid w16 w16cex w16sdtdh wp14">
   <w:body>
     <w:p>
       <w:pPr>
@@ -235,7 +235,21 @@
           <w:rFonts w:asciiTheme="minorHAnsi" w:hAnsiTheme="minorHAnsi" w:cstheme="minorHAnsi"/>
           <w:b/>
         </w:rPr>
-        <w:t xml:space="preserve">marketing who is looking for an “ah –ha” persona or previously unknown data relationship.  </w:t>
+        <w:t>marketing who is looking for an “ah –ha” persona or previously unknown data relationship</w:t>
+      </w:r>
+      <w:r>
+        <w:rPr>
+          <w:rFonts w:asciiTheme="minorHAnsi" w:hAnsiTheme="minorHAnsi" w:cstheme="minorHAnsi"/>
+          <w:b/>
+        </w:rPr>
+        <w:t xml:space="preserve"> among two or more interactions</w:t>
+      </w:r>
+      <w:r>
+        <w:rPr>
+          <w:rFonts w:asciiTheme="minorHAnsi" w:hAnsiTheme="minorHAnsi" w:cstheme="minorHAnsi"/>
+          <w:b/>
+        </w:rPr>
+        <w:t xml:space="preserve">.  </w:t>
       </w:r>
       <w:r>
         <w:rPr>
@@ -426,6 +440,7 @@
         <w:rPr>
           <w:rFonts w:asciiTheme="minorHAnsi" w:hAnsiTheme="minorHAnsi"/>
         </w:rPr>
+        <w:lastRenderedPageBreak/>
         <w:t xml:space="preserve">The original data, publication, code, and codebook </w:t>
       </w:r>
       <w:r>
@@ -462,7 +477,6 @@
         <w:rPr>
           <w:rFonts w:asciiTheme="minorHAnsi" w:hAnsiTheme="minorHAnsi"/>
         </w:rPr>
-        <w:lastRenderedPageBreak/>
         <w:t>To get the data run the following in your console</w:t>
       </w:r>
       <w:r>
@@ -2929,7 +2943,7 @@
 </file>
 
 <file path=word/endnotes.xml><?xml version="1.0" encoding="utf-8"?>
-<w:endnotes xmlns:wpc="http://schemas.microsoft.com/office/word/2010/wordprocessingCanvas" xmlns:cx="http://schemas.microsoft.com/office/drawing/2014/chartex" xmlns:cx1="http://schemas.microsoft.com/office/drawing/2015/9/8/chartex" xmlns:cx2="http://schemas.microsoft.com/office/drawing/2015/10/21/chartex" xmlns:cx3="http://schemas.microsoft.com/office/drawing/2016/5/9/chartex" xmlns:cx4="http://schemas.microsoft.com/office/drawing/2016/5/10/chartex" xmlns:cx5="http://schemas.microsoft.com/office/drawing/2016/5/11/chartex" xmlns:cx6="http://schemas.microsoft.com/office/drawing/2016/5/12/chartex" xmlns:cx7="http://schemas.microsoft.com/office/drawing/2016/5/13/chartex" xmlns:cx8="http://schemas.microsoft.com/office/drawing/2016/5/14/chartex" xmlns:mc="http://schemas.openxmlformats.org/markup-compatibility/2006" xmlns:aink="http://schemas.microsoft.com/office/drawing/2016/ink" xmlns:am3d="http://schemas.microsoft.com/office/drawing/2017/model3d" xmlns:o="urn:schemas-microsoft-com:office:office" xmlns:r="http://schemas.openxmlformats.org/officeDocument/2006/relationships" xmlns:m="http://schemas.openxmlformats.org/officeDocument/2006/math" xmlns:v="urn:schemas-microsoft-com:vml" xmlns:wp14="http://schemas.microsoft.com/office/word/2010/wordprocessingDrawing" xmlns:wp="http://schemas.openxmlformats.org/drawingml/2006/wordprocessingDrawing" xmlns:w10="urn:schemas-microsoft-com:office:word" xmlns:w="http://schemas.openxmlformats.org/wordprocessingml/2006/main" xmlns:w14="http://schemas.microsoft.com/office/word/2010/wordml" xmlns:w15="http://schemas.microsoft.com/office/word/2012/wordml" xmlns:w16cex="http://schemas.microsoft.com/office/word/2018/wordml/cex" xmlns:w16cid="http://schemas.microsoft.com/office/word/2016/wordml/cid" xmlns:w16="http://schemas.microsoft.com/office/word/2018/wordml" xmlns:w16sdtdh="http://schemas.microsoft.com/office/word/2020/wordml/sdtdatahash" xmlns:w16se="http://schemas.microsoft.com/office/word/2015/wordml/symex" xmlns:wpg="http://schemas.microsoft.com/office/word/2010/wordprocessingGroup" xmlns:wpi="http://schemas.microsoft.com/office/word/2010/wordprocessingInk" xmlns:wne="http://schemas.microsoft.com/office/word/2006/wordml" xmlns:wps="http://schemas.microsoft.com/office/word/2010/wordprocessingShape" mc:Ignorable="w14 w15 w16se w16cid w16 w16cex w16sdtdh wp14">
+<w:endnotes xmlns:wpc="http://schemas.microsoft.com/office/word/2010/wordprocessingCanvas" xmlns:cx="http://schemas.microsoft.com/office/drawing/2014/chartex" xmlns:cx1="http://schemas.microsoft.com/office/drawing/2015/9/8/chartex" xmlns:cx2="http://schemas.microsoft.com/office/drawing/2015/10/21/chartex" xmlns:cx3="http://schemas.microsoft.com/office/drawing/2016/5/9/chartex" xmlns:cx4="http://schemas.microsoft.com/office/drawing/2016/5/10/chartex" xmlns:cx5="http://schemas.microsoft.com/office/drawing/2016/5/11/chartex" xmlns:cx6="http://schemas.microsoft.com/office/drawing/2016/5/12/chartex" xmlns:cx7="http://schemas.microsoft.com/office/drawing/2016/5/13/chartex" xmlns:cx8="http://schemas.microsoft.com/office/drawing/2016/5/14/chartex" xmlns:mc="http://schemas.openxmlformats.org/markup-compatibility/2006" xmlns:aink="http://schemas.microsoft.com/office/drawing/2016/ink" xmlns:am3d="http://schemas.microsoft.com/office/drawing/2017/model3d" xmlns:o="urn:schemas-microsoft-com:office:office" xmlns:oel="http://schemas.microsoft.com/office/2019/extlst" xmlns:r="http://schemas.openxmlformats.org/officeDocument/2006/relationships" xmlns:m="http://schemas.openxmlformats.org/officeDocument/2006/math" xmlns:v="urn:schemas-microsoft-com:vml" xmlns:wp14="http://schemas.microsoft.com/office/word/2010/wordprocessingDrawing" xmlns:wp="http://schemas.openxmlformats.org/drawingml/2006/wordprocessingDrawing" xmlns:w10="urn:schemas-microsoft-com:office:word" xmlns:w="http://schemas.openxmlformats.org/wordprocessingml/2006/main" xmlns:w14="http://schemas.microsoft.com/office/word/2010/wordml" xmlns:w15="http://schemas.microsoft.com/office/word/2012/wordml" xmlns:w16cex="http://schemas.microsoft.com/office/word/2018/wordml/cex" xmlns:w16cid="http://schemas.microsoft.com/office/word/2016/wordml/cid" xmlns:w16="http://schemas.microsoft.com/office/word/2018/wordml" xmlns:w16sdtdh="http://schemas.microsoft.com/office/word/2020/wordml/sdtdatahash" xmlns:w16se="http://schemas.microsoft.com/office/word/2015/wordml/symex" xmlns:wpg="http://schemas.microsoft.com/office/word/2010/wordprocessingGroup" xmlns:wpi="http://schemas.microsoft.com/office/word/2010/wordprocessingInk" xmlns:wne="http://schemas.microsoft.com/office/word/2006/wordml" xmlns:wps="http://schemas.microsoft.com/office/word/2010/wordprocessingShape" mc:Ignorable="w14 w15 w16se w16cid w16 w16cex w16sdtdh wp14">
   <w:endnote w:type="separator" w:id="-1">
     <w:p>
       <w:pPr>
@@ -2954,7 +2968,7 @@
 </file>
 
 <file path=word/footnotes.xml><?xml version="1.0" encoding="utf-8"?>
-<w:footnotes xmlns:wpc="http://schemas.microsoft.com/office/word/2010/wordprocessingCanvas" xmlns:cx="http://schemas.microsoft.com/office/drawing/2014/chartex" xmlns:cx1="http://schemas.microsoft.com/office/drawing/2015/9/8/chartex" xmlns:cx2="http://schemas.microsoft.com/office/drawing/2015/10/21/chartex" xmlns:cx3="http://schemas.microsoft.com/office/drawing/2016/5/9/chartex" xmlns:cx4="http://schemas.microsoft.com/office/drawing/2016/5/10/chartex" xmlns:cx5="http://schemas.microsoft.com/office/drawing/2016/5/11/chartex" xmlns:cx6="http://schemas.microsoft.com/office/drawing/2016/5/12/chartex" xmlns:cx7="http://schemas.microsoft.com/office/drawing/2016/5/13/chartex" xmlns:cx8="http://schemas.microsoft.com/office/drawing/2016/5/14/chartex" xmlns:mc="http://schemas.openxmlformats.org/markup-compatibility/2006" xmlns:aink="http://schemas.microsoft.com/office/drawing/2016/ink" xmlns:am3d="http://schemas.microsoft.com/office/drawing/2017/model3d" xmlns:o="urn:schemas-microsoft-com:office:office" xmlns:r="http://schemas.openxmlformats.org/officeDocument/2006/relationships" xmlns:m="http://schemas.openxmlformats.org/officeDocument/2006/math" xmlns:v="urn:schemas-microsoft-com:vml" xmlns:wp14="http://schemas.microsoft.com/office/word/2010/wordprocessingDrawing" xmlns:wp="http://schemas.openxmlformats.org/drawingml/2006/wordprocessingDrawing" xmlns:w10="urn:schemas-microsoft-com:office:word" xmlns:w="http://schemas.openxmlformats.org/wordprocessingml/2006/main" xmlns:w14="http://schemas.microsoft.com/office/word/2010/wordml" xmlns:w15="http://schemas.microsoft.com/office/word/2012/wordml" xmlns:w16cex="http://schemas.microsoft.com/office/word/2018/wordml/cex" xmlns:w16cid="http://schemas.microsoft.com/office/word/2016/wordml/cid" xmlns:w16="http://schemas.microsoft.com/office/word/2018/wordml" xmlns:w16sdtdh="http://schemas.microsoft.com/office/word/2020/wordml/sdtdatahash" xmlns:w16se="http://schemas.microsoft.com/office/word/2015/wordml/symex" xmlns:wpg="http://schemas.microsoft.com/office/word/2010/wordprocessingGroup" xmlns:wpi="http://schemas.microsoft.com/office/word/2010/wordprocessingInk" xmlns:wne="http://schemas.microsoft.com/office/word/2006/wordml" xmlns:wps="http://schemas.microsoft.com/office/word/2010/wordprocessingShape" mc:Ignorable="w14 w15 w16se w16cid w16 w16cex w16sdtdh wp14">
+<w:footnotes xmlns:wpc="http://schemas.microsoft.com/office/word/2010/wordprocessingCanvas" xmlns:cx="http://schemas.microsoft.com/office/drawing/2014/chartex" xmlns:cx1="http://schemas.microsoft.com/office/drawing/2015/9/8/chartex" xmlns:cx2="http://schemas.microsoft.com/office/drawing/2015/10/21/chartex" xmlns:cx3="http://schemas.microsoft.com/office/drawing/2016/5/9/chartex" xmlns:cx4="http://schemas.microsoft.com/office/drawing/2016/5/10/chartex" xmlns:cx5="http://schemas.microsoft.com/office/drawing/2016/5/11/chartex" xmlns:cx6="http://schemas.microsoft.com/office/drawing/2016/5/12/chartex" xmlns:cx7="http://schemas.microsoft.com/office/drawing/2016/5/13/chartex" xmlns:cx8="http://schemas.microsoft.com/office/drawing/2016/5/14/chartex" xmlns:mc="http://schemas.openxmlformats.org/markup-compatibility/2006" xmlns:aink="http://schemas.microsoft.com/office/drawing/2016/ink" xmlns:am3d="http://schemas.microsoft.com/office/drawing/2017/model3d" xmlns:o="urn:schemas-microsoft-com:office:office" xmlns:oel="http://schemas.microsoft.com/office/2019/extlst" xmlns:r="http://schemas.openxmlformats.org/officeDocument/2006/relationships" xmlns:m="http://schemas.openxmlformats.org/officeDocument/2006/math" xmlns:v="urn:schemas-microsoft-com:vml" xmlns:wp14="http://schemas.microsoft.com/office/word/2010/wordprocessingDrawing" xmlns:wp="http://schemas.openxmlformats.org/drawingml/2006/wordprocessingDrawing" xmlns:w10="urn:schemas-microsoft-com:office:word" xmlns:w="http://schemas.openxmlformats.org/wordprocessingml/2006/main" xmlns:w14="http://schemas.microsoft.com/office/word/2010/wordml" xmlns:w15="http://schemas.microsoft.com/office/word/2012/wordml" xmlns:w16cex="http://schemas.microsoft.com/office/word/2018/wordml/cex" xmlns:w16cid="http://schemas.microsoft.com/office/word/2016/wordml/cid" xmlns:w16="http://schemas.microsoft.com/office/word/2018/wordml" xmlns:w16sdtdh="http://schemas.microsoft.com/office/word/2020/wordml/sdtdatahash" xmlns:w16se="http://schemas.microsoft.com/office/word/2015/wordml/symex" xmlns:wpg="http://schemas.microsoft.com/office/word/2010/wordprocessingGroup" xmlns:wpi="http://schemas.microsoft.com/office/word/2010/wordprocessingInk" xmlns:wne="http://schemas.microsoft.com/office/word/2006/wordml" xmlns:wps="http://schemas.microsoft.com/office/word/2010/wordprocessingShape" mc:Ignorable="w14 w15 w16se w16cid w16 w16cex w16sdtdh wp14">
   <w:footnote w:type="separator" w:id="-1">
     <w:p>
       <w:pPr>
@@ -2979,7 +2993,7 @@
 </file>
 
 <file path=word/numbering.xml><?xml version="1.0" encoding="utf-8"?>
-<w:numbering xmlns:wpc="http://schemas.microsoft.com/office/word/2010/wordprocessingCanvas" xmlns:cx="http://schemas.microsoft.com/office/drawing/2014/chartex" xmlns:cx1="http://schemas.microsoft.com/office/drawing/2015/9/8/chartex" xmlns:cx2="http://schemas.microsoft.com/office/drawing/2015/10/21/chartex" xmlns:cx3="http://schemas.microsoft.com/office/drawing/2016/5/9/chartex" xmlns:cx4="http://schemas.microsoft.com/office/drawing/2016/5/10/chartex" xmlns:cx5="http://schemas.microsoft.com/office/drawing/2016/5/11/chartex" xmlns:cx6="http://schemas.microsoft.com/office/drawing/2016/5/12/chartex" xmlns:cx7="http://schemas.microsoft.com/office/drawing/2016/5/13/chartex" xmlns:cx8="http://schemas.microsoft.com/office/drawing/2016/5/14/chartex" xmlns:mc="http://schemas.openxmlformats.org/markup-compatibility/2006" xmlns:aink="http://schemas.microsoft.com/office/drawing/2016/ink" xmlns:am3d="http://schemas.microsoft.com/office/drawing/2017/model3d" xmlns:o="urn:schemas-microsoft-com:office:office" xmlns:r="http://schemas.openxmlformats.org/officeDocument/2006/relationships" xmlns:m="http://schemas.openxmlformats.org/officeDocument/2006/math" xmlns:v="urn:schemas-microsoft-com:vml" xmlns:wp14="http://schemas.microsoft.com/office/word/2010/wordprocessingDrawing" xmlns:wp="http://schemas.openxmlformats.org/drawingml/2006/wordprocessingDrawing" xmlns:w10="urn:schemas-microsoft-com:office:word" xmlns:w="http://schemas.openxmlformats.org/wordprocessingml/2006/main" xmlns:w14="http://schemas.microsoft.com/office/word/2010/wordml" xmlns:w15="http://schemas.microsoft.com/office/word/2012/wordml" xmlns:w16cex="http://schemas.microsoft.com/office/word/2018/wordml/cex" xmlns:w16cid="http://schemas.microsoft.com/office/word/2016/wordml/cid" xmlns:w16="http://schemas.microsoft.com/office/word/2018/wordml" xmlns:w16sdtdh="http://schemas.microsoft.com/office/word/2020/wordml/sdtdatahash" xmlns:w16se="http://schemas.microsoft.com/office/word/2015/wordml/symex" xmlns:wpg="http://schemas.microsoft.com/office/word/2010/wordprocessingGroup" xmlns:wpi="http://schemas.microsoft.com/office/word/2010/wordprocessingInk" xmlns:wne="http://schemas.microsoft.com/office/word/2006/wordml" xmlns:wps="http://schemas.microsoft.com/office/word/2010/wordprocessingShape" mc:Ignorable="w14 w15 w16se w16cid w16 w16cex w16sdtdh wp14">
+<w:numbering xmlns:wpc="http://schemas.microsoft.com/office/word/2010/wordprocessingCanvas" xmlns:cx="http://schemas.microsoft.com/office/drawing/2014/chartex" xmlns:cx1="http://schemas.microsoft.com/office/drawing/2015/9/8/chartex" xmlns:cx2="http://schemas.microsoft.com/office/drawing/2015/10/21/chartex" xmlns:cx3="http://schemas.microsoft.com/office/drawing/2016/5/9/chartex" xmlns:cx4="http://schemas.microsoft.com/office/drawing/2016/5/10/chartex" xmlns:cx5="http://schemas.microsoft.com/office/drawing/2016/5/11/chartex" xmlns:cx6="http://schemas.microsoft.com/office/drawing/2016/5/12/chartex" xmlns:cx7="http://schemas.microsoft.com/office/drawing/2016/5/13/chartex" xmlns:cx8="http://schemas.microsoft.com/office/drawing/2016/5/14/chartex" xmlns:mc="http://schemas.openxmlformats.org/markup-compatibility/2006" xmlns:aink="http://schemas.microsoft.com/office/drawing/2016/ink" xmlns:am3d="http://schemas.microsoft.com/office/drawing/2017/model3d" xmlns:o="urn:schemas-microsoft-com:office:office" xmlns:oel="http://schemas.microsoft.com/office/2019/extlst" xmlns:r="http://schemas.openxmlformats.org/officeDocument/2006/relationships" xmlns:m="http://schemas.openxmlformats.org/officeDocument/2006/math" xmlns:v="urn:schemas-microsoft-com:vml" xmlns:wp14="http://schemas.microsoft.com/office/word/2010/wordprocessingDrawing" xmlns:wp="http://schemas.openxmlformats.org/drawingml/2006/wordprocessingDrawing" xmlns:w10="urn:schemas-microsoft-com:office:word" xmlns:w="http://schemas.openxmlformats.org/wordprocessingml/2006/main" xmlns:w14="http://schemas.microsoft.com/office/word/2010/wordml" xmlns:w15="http://schemas.microsoft.com/office/word/2012/wordml" xmlns:w16cex="http://schemas.microsoft.com/office/word/2018/wordml/cex" xmlns:w16cid="http://schemas.microsoft.com/office/word/2016/wordml/cid" xmlns:w16="http://schemas.microsoft.com/office/word/2018/wordml" xmlns:w16sdtdh="http://schemas.microsoft.com/office/word/2020/wordml/sdtdatahash" xmlns:w16se="http://schemas.microsoft.com/office/word/2015/wordml/symex" xmlns:wpg="http://schemas.microsoft.com/office/word/2010/wordprocessingGroup" xmlns:wpi="http://schemas.microsoft.com/office/word/2010/wordprocessingInk" xmlns:wne="http://schemas.microsoft.com/office/word/2006/wordml" xmlns:wps="http://schemas.microsoft.com/office/word/2010/wordprocessingShape" mc:Ignorable="w14 w15 w16se w16cid w16 w16cex w16sdtdh wp14">
   <w:abstractNum w:abstractNumId="0" w15:restartNumberingAfterBreak="0">
     <w:nsid w:val="10832053"/>
     <w:multiLevelType w:val="hybridMultilevel"/>
@@ -3093,7 +3107,7 @@
       </w:rPr>
     </w:lvl>
   </w:abstractNum>
-  <w:num w:numId="1">
+  <w:num w:numId="1" w16cid:durableId="1699890694">
     <w:abstractNumId w:val="0"/>
   </w:num>
 </w:numbering>

</xml_diff>

<commit_message>
move some lessons around
</commit_message>
<xml_diff>
--- a/Cases/I Ok Cupid/okCupid.docx
+++ b/Cases/I Ok Cupid/okCupid.docx
@@ -403,19 +403,11 @@
         </w:rPr>
         <w:t xml:space="preserve">authorized, </w:t>
       </w:r>
-      <w:proofErr w:type="gramStart"/>
       <w:r>
         <w:rPr>
           <w:rFonts w:asciiTheme="minorHAnsi" w:hAnsiTheme="minorHAnsi"/>
         </w:rPr>
-        <w:t>cleaned</w:t>
-      </w:r>
-      <w:proofErr w:type="gramEnd"/>
-      <w:r>
-        <w:rPr>
-          <w:rFonts w:asciiTheme="minorHAnsi" w:hAnsiTheme="minorHAnsi"/>
-        </w:rPr>
-        <w:t xml:space="preserve"> and </w:t>
+        <w:t xml:space="preserve">cleaned and </w:t>
       </w:r>
       <w:r>
         <w:rPr>
@@ -2793,13 +2785,20 @@
           <w:rFonts w:asciiTheme="minorHAnsi" w:hAnsiTheme="minorHAnsi" w:cstheme="minorHAnsi"/>
           <w:b/>
         </w:rPr>
-        <w:t>Data Mining Proces</w:t>
-      </w:r>
-      <w:r>
-        <w:rPr>
-          <w:rFonts w:asciiTheme="minorHAnsi" w:hAnsiTheme="minorHAnsi" w:cstheme="minorHAnsi"/>
-        </w:rPr>
-        <w:t xml:space="preserve">s – </w:t>
+        <w:t>Data Mining Proce</w:t>
+      </w:r>
+      <w:r>
+        <w:rPr>
+          <w:rFonts w:asciiTheme="minorHAnsi" w:hAnsiTheme="minorHAnsi" w:cstheme="minorHAnsi"/>
+          <w:b/>
+        </w:rPr>
+        <w:t>ss</w:t>
+      </w:r>
+      <w:r>
+        <w:rPr>
+          <w:rFonts w:asciiTheme="minorHAnsi" w:hAnsiTheme="minorHAnsi" w:cstheme="minorHAnsi"/>
+        </w:rPr>
+        <w:t xml:space="preserve"> – </w:t>
       </w:r>
       <w:r>
         <w:rPr>
@@ -2895,23 +2894,7 @@
           <w:rFonts w:asciiTheme="minorHAnsi" w:hAnsiTheme="minorHAnsi"/>
           <w:i/>
         </w:rPr>
-        <w:t xml:space="preserve">not be </w:t>
-      </w:r>
-      <w:proofErr w:type="gramStart"/>
-      <w:r>
-        <w:rPr>
-          <w:rFonts w:asciiTheme="minorHAnsi" w:hAnsiTheme="minorHAnsi"/>
-          <w:i/>
-        </w:rPr>
-        <w:t>helpful</w:t>
-      </w:r>
-      <w:proofErr w:type="gramEnd"/>
-      <w:r>
-        <w:rPr>
-          <w:rFonts w:asciiTheme="minorHAnsi" w:hAnsiTheme="minorHAnsi"/>
-          <w:i/>
-        </w:rPr>
-        <w:t xml:space="preserve"> but code can be examined for additional ideas.</w:t>
+        <w:t>not be helpful but code can be examined for additional ideas.</w:t>
       </w:r>
     </w:p>
     <w:p>

</xml_diff>

<commit_message>
update some case info
</commit_message>
<xml_diff>
--- a/Cases/I Ok Cupid/okCupid.docx
+++ b/Cases/I Ok Cupid/okCupid.docx
@@ -2658,31 +2658,20 @@
       <w:r>
         <w:rPr>
           <w:rFonts w:asciiTheme="minorHAnsi" w:hAnsiTheme="minorHAnsi" w:cstheme="minorHAnsi"/>
-        </w:rPr>
-        <w:t xml:space="preserve">The presentation will be evaluated on a 5 </w:t>
-      </w:r>
-      <w:proofErr w:type="spellStart"/>
-      <w:r>
-        <w:rPr>
-          <w:rFonts w:asciiTheme="minorHAnsi" w:hAnsiTheme="minorHAnsi" w:cstheme="minorHAnsi"/>
-        </w:rPr>
-        <w:t>pt</w:t>
-      </w:r>
-      <w:proofErr w:type="spellEnd"/>
-      <w:r>
-        <w:rPr>
-          <w:rFonts w:asciiTheme="minorHAnsi" w:hAnsiTheme="minorHAnsi" w:cstheme="minorHAnsi"/>
-        </w:rPr>
-        <w:t xml:space="preserve"> scale with the following criteria.</w:t>
+          <w:b/>
+          <w:bCs/>
+        </w:rPr>
+        <w:t>Organization</w:t>
+      </w:r>
+      <w:r>
+        <w:rPr>
+          <w:rFonts w:asciiTheme="minorHAnsi" w:hAnsiTheme="minorHAnsi" w:cstheme="minorHAnsi"/>
+        </w:rPr>
+        <w:t xml:space="preserve"> – Was the presentation well organized? </w:t>
       </w:r>
     </w:p>
     <w:p>
       <w:pPr>
-        <w:pStyle w:val="ListParagraph"/>
-        <w:numPr>
-          <w:ilvl w:val="0"/>
-          <w:numId w:val="1"/>
-        </w:numPr>
         <w:rPr>
           <w:rFonts w:asciiTheme="minorHAnsi" w:hAnsiTheme="minorHAnsi" w:cstheme="minorHAnsi"/>
         </w:rPr>
@@ -2691,23 +2680,19 @@
         <w:rPr>
           <w:rFonts w:asciiTheme="minorHAnsi" w:hAnsiTheme="minorHAnsi" w:cstheme="minorHAnsi"/>
           <w:b/>
-        </w:rPr>
-        <w:t>Organization</w:t>
-      </w:r>
-      <w:r>
-        <w:rPr>
-          <w:rFonts w:asciiTheme="minorHAnsi" w:hAnsiTheme="minorHAnsi" w:cstheme="minorHAnsi"/>
-        </w:rPr>
-        <w:t xml:space="preserve"> – Was the presentation well organized?</w:t>
+          <w:bCs/>
+        </w:rPr>
+        <w:t>Delivery</w:t>
+      </w:r>
+      <w:r>
+        <w:rPr>
+          <w:rFonts w:asciiTheme="minorHAnsi" w:hAnsiTheme="minorHAnsi" w:cstheme="minorHAnsi"/>
+        </w:rPr>
+        <w:t xml:space="preserve"> – Was the content delivered clearly and persuasively with the audience in mind? </w:t>
       </w:r>
     </w:p>
     <w:p>
       <w:pPr>
-        <w:pStyle w:val="ListParagraph"/>
-        <w:numPr>
-          <w:ilvl w:val="0"/>
-          <w:numId w:val="1"/>
-        </w:numPr>
         <w:rPr>
           <w:rFonts w:asciiTheme="minorHAnsi" w:hAnsiTheme="minorHAnsi" w:cstheme="minorHAnsi"/>
         </w:rPr>
@@ -2716,35 +2701,19 @@
         <w:rPr>
           <w:rFonts w:asciiTheme="minorHAnsi" w:hAnsiTheme="minorHAnsi" w:cstheme="minorHAnsi"/>
           <w:b/>
-        </w:rPr>
-        <w:t>Delivery</w:t>
-      </w:r>
-      <w:r>
-        <w:rPr>
-          <w:rFonts w:asciiTheme="minorHAnsi" w:hAnsiTheme="minorHAnsi" w:cstheme="minorHAnsi"/>
-        </w:rPr>
-        <w:t xml:space="preserve"> – Was the content delivered clearly </w:t>
-      </w:r>
-      <w:r>
-        <w:rPr>
-          <w:rFonts w:asciiTheme="minorHAnsi" w:hAnsiTheme="minorHAnsi" w:cstheme="minorHAnsi"/>
-        </w:rPr>
-        <w:t xml:space="preserve">and persuasively </w:t>
-      </w:r>
-      <w:r>
-        <w:rPr>
-          <w:rFonts w:asciiTheme="minorHAnsi" w:hAnsiTheme="minorHAnsi" w:cstheme="minorHAnsi"/>
-        </w:rPr>
-        <w:t>with the audience in mind?</w:t>
+          <w:bCs/>
+        </w:rPr>
+        <w:t>Code Documentation</w:t>
+      </w:r>
+      <w:r>
+        <w:rPr>
+          <w:rFonts w:asciiTheme="minorHAnsi" w:hAnsiTheme="minorHAnsi" w:cstheme="minorHAnsi"/>
+        </w:rPr>
+        <w:t xml:space="preserve"> – Was the data mined to support the conclusion? </w:t>
       </w:r>
     </w:p>
     <w:p>
       <w:pPr>
-        <w:pStyle w:val="ListParagraph"/>
-        <w:numPr>
-          <w:ilvl w:val="0"/>
-          <w:numId w:val="1"/>
-        </w:numPr>
         <w:rPr>
           <w:rFonts w:asciiTheme="minorHAnsi" w:hAnsiTheme="minorHAnsi" w:cstheme="minorHAnsi"/>
         </w:rPr>
@@ -2753,29 +2722,25 @@
         <w:rPr>
           <w:rFonts w:asciiTheme="minorHAnsi" w:hAnsiTheme="minorHAnsi" w:cstheme="minorHAnsi"/>
           <w:b/>
-        </w:rPr>
-        <w:t>Documentation</w:t>
-      </w:r>
-      <w:r>
-        <w:rPr>
-          <w:rFonts w:asciiTheme="minorHAnsi" w:hAnsiTheme="minorHAnsi" w:cstheme="minorHAnsi"/>
-        </w:rPr>
-        <w:t xml:space="preserve"> – Was the data mined to support the conclusion</w:t>
-      </w:r>
-      <w:r>
-        <w:rPr>
-          <w:rFonts w:asciiTheme="minorHAnsi" w:hAnsiTheme="minorHAnsi" w:cstheme="minorHAnsi"/>
-        </w:rPr>
-        <w:t>, 4 unique insights identified?</w:t>
+          <w:bCs/>
+        </w:rPr>
+        <w:t>Written Supplemental</w:t>
+      </w:r>
+      <w:r>
+        <w:rPr>
+          <w:rFonts w:asciiTheme="minorHAnsi" w:hAnsiTheme="minorHAnsi" w:cstheme="minorHAnsi"/>
+        </w:rPr>
+        <w:t xml:space="preserve"> – Is the information clear and supported in narration and code? Did the information satisfy the case problem? </w:t>
+      </w:r>
+      <w:r>
+        <w:rPr>
+          <w:rFonts w:asciiTheme="minorHAnsi" w:hAnsiTheme="minorHAnsi" w:cstheme="minorHAnsi"/>
+        </w:rPr>
+        <w:t>Were external and trustworthy sources used?</w:t>
       </w:r>
     </w:p>
     <w:p>
       <w:pPr>
-        <w:pStyle w:val="ListParagraph"/>
-        <w:numPr>
-          <w:ilvl w:val="0"/>
-          <w:numId w:val="1"/>
-        </w:numPr>
         <w:rPr>
           <w:rFonts w:asciiTheme="minorHAnsi" w:hAnsiTheme="minorHAnsi" w:cstheme="minorHAnsi"/>
         </w:rPr>
@@ -2784,63 +2749,15 @@
         <w:rPr>
           <w:rFonts w:asciiTheme="minorHAnsi" w:hAnsiTheme="minorHAnsi" w:cstheme="minorHAnsi"/>
           <w:b/>
-        </w:rPr>
-        <w:t>Data Mining Proce</w:t>
-      </w:r>
-      <w:r>
-        <w:rPr>
-          <w:rFonts w:asciiTheme="minorHAnsi" w:hAnsiTheme="minorHAnsi" w:cstheme="minorHAnsi"/>
-          <w:b/>
-        </w:rPr>
-        <w:t>ss</w:t>
-      </w:r>
-      <w:r>
-        <w:rPr>
-          <w:rFonts w:asciiTheme="minorHAnsi" w:hAnsiTheme="minorHAnsi" w:cstheme="minorHAnsi"/>
-        </w:rPr>
-        <w:t xml:space="preserve"> – </w:t>
-      </w:r>
-      <w:r>
-        <w:rPr>
-          <w:rFonts w:asciiTheme="minorHAnsi" w:hAnsiTheme="minorHAnsi" w:cstheme="minorHAnsi"/>
-        </w:rPr>
-        <w:t>Was the</w:t>
-      </w:r>
-      <w:r>
-        <w:rPr>
-          <w:rFonts w:asciiTheme="minorHAnsi" w:hAnsiTheme="minorHAnsi" w:cstheme="minorHAnsi"/>
-        </w:rPr>
-        <w:t xml:space="preserve"> approach </w:t>
-      </w:r>
-      <w:r>
-        <w:rPr>
-          <w:rFonts w:asciiTheme="minorHAnsi" w:hAnsiTheme="minorHAnsi" w:cstheme="minorHAnsi"/>
-        </w:rPr>
-        <w:t xml:space="preserve">to </w:t>
-      </w:r>
-      <w:r>
-        <w:rPr>
-          <w:rFonts w:asciiTheme="minorHAnsi" w:hAnsiTheme="minorHAnsi" w:cstheme="minorHAnsi"/>
-        </w:rPr>
-        <w:t>the problem similar</w:t>
-      </w:r>
-      <w:r>
-        <w:rPr>
-          <w:rFonts w:asciiTheme="minorHAnsi" w:hAnsiTheme="minorHAnsi" w:cstheme="minorHAnsi"/>
-        </w:rPr>
-        <w:t xml:space="preserve"> (as applicable)</w:t>
-      </w:r>
-      <w:r>
-        <w:rPr>
-          <w:rFonts w:asciiTheme="minorHAnsi" w:hAnsiTheme="minorHAnsi" w:cstheme="minorHAnsi"/>
-        </w:rPr>
-        <w:t xml:space="preserve"> </w:t>
-      </w:r>
-      <w:r>
-        <w:rPr>
-          <w:rFonts w:asciiTheme="minorHAnsi" w:hAnsiTheme="minorHAnsi" w:cstheme="minorHAnsi"/>
-        </w:rPr>
-        <w:t>to steps outlined in page 19 of the book?</w:t>
+          <w:bCs/>
+        </w:rPr>
+        <w:t>Data Mining &amp; Modeling Process</w:t>
+      </w:r>
+      <w:r>
+        <w:rPr>
+          <w:rFonts w:asciiTheme="minorHAnsi" w:hAnsiTheme="minorHAnsi" w:cstheme="minorHAnsi"/>
+        </w:rPr>
+        <w:t xml:space="preserve"> – Overall, as a complete portfolio of work, is the topic interesting, organized, researched, supported and delivered effectively? Was CRISP-DM, SEMMA, or a similar workflow followed to organize the work? </w:t>
       </w:r>
     </w:p>
     <w:p>
@@ -3737,6 +3654,21 @@
       <w:sz w:val="24"/>
     </w:rPr>
   </w:style>
+  <w:style w:type="paragraph" w:styleId="NormalWeb">
+    <w:name w:val="Normal (Web)"/>
+    <w:basedOn w:val="Normal"/>
+    <w:uiPriority w:val="99"/>
+    <w:semiHidden/>
+    <w:unhideWhenUsed/>
+    <w:rsid w:val="00181F38"/>
+    <w:pPr>
+      <w:spacing w:before="100" w:beforeAutospacing="1" w:after="100" w:afterAutospacing="1" w:line="240" w:lineRule="auto"/>
+    </w:pPr>
+    <w:rPr>
+      <w:rFonts w:ascii="Times New Roman" w:eastAsia="Times New Roman" w:hAnsi="Times New Roman" w:cs="Times New Roman"/>
+      <w:szCs w:val="24"/>
+    </w:rPr>
+  </w:style>
 </w:styles>
 </file>
 

</xml_diff>